<commit_message>
update 1.3 update CV
</commit_message>
<xml_diff>
--- a/links/CV_EN.docx
+++ b/links/CV_EN.docx
@@ -926,7 +926,6 @@
           <w:szCs w:val="28"/>
         </w:rPr>
       </w:pPr>
-      <w:proofErr w:type="gramStart"/>
       <w:r>
         <w:rPr>
           <w:rFonts w:ascii="Times New Roman" w:hAnsi="Times New Roman"/>
@@ -959,7 +958,6 @@
         </w:rPr>
         <w:t>Projects</w:t>
       </w:r>
-      <w:proofErr w:type="gramEnd"/>
     </w:p>
     <w:p>
       <w:pPr>
@@ -1136,10 +1134,10 @@
             <v:path o:extrusionok="f" gradientshapeok="t" o:connecttype="rect"/>
             <o:lock v:ext="edit" aspectratio="t"/>
           </v:shapetype>
-          <v:shape id="_x0000_i1025" type="#_x0000_t75" style="width:76.5pt;height:49.5pt" o:ole="">
+          <v:shape id="_x0000_i1025" type="#_x0000_t75" style="width:76.8pt;height:49.8pt" o:ole="">
             <v:imagedata r:id="rId10" o:title=""/>
           </v:shape>
-          <o:OLEObject Type="Embed" ProgID="Package" ShapeID="_x0000_i1025" DrawAspect="Icon" ObjectID="_1679569656" r:id="rId11"/>
+          <o:OLEObject Type="Embed" ProgID="Package" ShapeID="_x0000_i1025" DrawAspect="Icon" ObjectID="_1680080188" r:id="rId11"/>
         </w:object>
       </w:r>
     </w:p>
@@ -1576,13 +1574,14 @@
           <w:color w:val="000000"/>
           <w:lang w:val="ro-RO"/>
         </w:rPr>
-        <w:t xml:space="preserve">Year I at Economical </w:t>
-      </w:r>
-      <w:r>
-        <w:rPr>
-          <w:shd w:val="clear" w:color="auto" w:fill="FFFFFF"/>
-        </w:rPr>
-        <w:t>Cybernetics</w:t>
+        <w:t xml:space="preserve">Year I at </w:t>
+      </w:r>
+      <w:r>
+        <w:rPr>
+          <w:color w:val="000000"/>
+          <w:lang w:val="ro-RO"/>
+        </w:rPr>
+        <w:t xml:space="preserve">Economic Informatics </w:t>
       </w:r>
       <w:r>
         <w:rPr>

</xml_diff>

<commit_message>
update 2.0.6 remake CV
</commit_message>
<xml_diff>
--- a/links/CV_EN.docx
+++ b/links/CV_EN.docx
@@ -1,6 +1,6 @@
 
 <file path=word/document.xml><?xml version="1.0" encoding="utf-8"?>
-<w:document xmlns:wpc="http://schemas.microsoft.com/office/word/2010/wordprocessingCanvas" xmlns:cx="http://schemas.microsoft.com/office/drawing/2014/chartex" xmlns:cx1="http://schemas.microsoft.com/office/drawing/2015/9/8/chartex" xmlns:cx2="http://schemas.microsoft.com/office/drawing/2015/10/21/chartex" xmlns:cx3="http://schemas.microsoft.com/office/drawing/2016/5/9/chartex" xmlns:cx4="http://schemas.microsoft.com/office/drawing/2016/5/10/chartex" xmlns:cx5="http://schemas.microsoft.com/office/drawing/2016/5/11/chartex" xmlns:cx6="http://schemas.microsoft.com/office/drawing/2016/5/12/chartex" xmlns:cx7="http://schemas.microsoft.com/office/drawing/2016/5/13/chartex" xmlns:cx8="http://schemas.microsoft.com/office/drawing/2016/5/14/chartex" xmlns:mc="http://schemas.openxmlformats.org/markup-compatibility/2006" xmlns:aink="http://schemas.microsoft.com/office/drawing/2016/ink" xmlns:am3d="http://schemas.microsoft.com/office/drawing/2017/model3d" xmlns:o="urn:schemas-microsoft-com:office:office" xmlns:r="http://schemas.openxmlformats.org/officeDocument/2006/relationships" xmlns:m="http://schemas.openxmlformats.org/officeDocument/2006/math" xmlns:v="urn:schemas-microsoft-com:vml" xmlns:wp14="http://schemas.microsoft.com/office/word/2010/wordprocessingDrawing" xmlns:wp="http://schemas.openxmlformats.org/drawingml/2006/wordprocessingDrawing" xmlns:w10="urn:schemas-microsoft-com:office:word" xmlns:w="http://schemas.openxmlformats.org/wordprocessingml/2006/main" xmlns:w14="http://schemas.microsoft.com/office/word/2010/wordml" xmlns:w15="http://schemas.microsoft.com/office/word/2012/wordml" xmlns:w16cex="http://schemas.microsoft.com/office/word/2018/wordml/cex" xmlns:w16cid="http://schemas.microsoft.com/office/word/2016/wordml/cid" xmlns:w16="http://schemas.microsoft.com/office/word/2018/wordml" xmlns:w16se="http://schemas.microsoft.com/office/word/2015/wordml/symex" xmlns:wpg="http://schemas.microsoft.com/office/word/2010/wordprocessingGroup" xmlns:wpi="http://schemas.microsoft.com/office/word/2010/wordprocessingInk" xmlns:wne="http://schemas.microsoft.com/office/word/2006/wordml" xmlns:wps="http://schemas.microsoft.com/office/word/2010/wordprocessingShape" mc:Ignorable="w14 w15 w16se w16cid w16 w16cex wp14">
+<w:document xmlns:wpc="http://schemas.microsoft.com/office/word/2010/wordprocessingCanvas" xmlns:cx="http://schemas.microsoft.com/office/drawing/2014/chartex" xmlns:cx1="http://schemas.microsoft.com/office/drawing/2015/9/8/chartex" xmlns:cx2="http://schemas.microsoft.com/office/drawing/2015/10/21/chartex" xmlns:cx3="http://schemas.microsoft.com/office/drawing/2016/5/9/chartex" xmlns:cx4="http://schemas.microsoft.com/office/drawing/2016/5/10/chartex" xmlns:cx5="http://schemas.microsoft.com/office/drawing/2016/5/11/chartex" xmlns:cx6="http://schemas.microsoft.com/office/drawing/2016/5/12/chartex" xmlns:cx7="http://schemas.microsoft.com/office/drawing/2016/5/13/chartex" xmlns:cx8="http://schemas.microsoft.com/office/drawing/2016/5/14/chartex" xmlns:mc="http://schemas.openxmlformats.org/markup-compatibility/2006" xmlns:aink="http://schemas.microsoft.com/office/drawing/2016/ink" xmlns:am3d="http://schemas.microsoft.com/office/drawing/2017/model3d" xmlns:o="urn:schemas-microsoft-com:office:office" xmlns:r="http://schemas.openxmlformats.org/officeDocument/2006/relationships" xmlns:m="http://schemas.openxmlformats.org/officeDocument/2006/math" xmlns:v="urn:schemas-microsoft-com:vml" xmlns:wp14="http://schemas.microsoft.com/office/word/2010/wordprocessingDrawing" xmlns:wp="http://schemas.openxmlformats.org/drawingml/2006/wordprocessingDrawing" xmlns:w10="urn:schemas-microsoft-com:office:word" xmlns:w="http://schemas.openxmlformats.org/wordprocessingml/2006/main" xmlns:w14="http://schemas.microsoft.com/office/word/2010/wordml" xmlns:w15="http://schemas.microsoft.com/office/word/2012/wordml" xmlns:w16cex="http://schemas.microsoft.com/office/word/2018/wordml/cex" xmlns:w16cid="http://schemas.microsoft.com/office/word/2016/wordml/cid" xmlns:w16="http://schemas.microsoft.com/office/word/2018/wordml" xmlns:w16sdtdh="http://schemas.microsoft.com/office/word/2020/wordml/sdtdatahash" xmlns:w16se="http://schemas.microsoft.com/office/word/2015/wordml/symex" xmlns:wpg="http://schemas.microsoft.com/office/word/2010/wordprocessingGroup" xmlns:wpi="http://schemas.microsoft.com/office/word/2010/wordprocessingInk" xmlns:wne="http://schemas.microsoft.com/office/word/2006/wordml" xmlns:wps="http://schemas.microsoft.com/office/word/2010/wordprocessingShape" mc:Ignorable="w14 w15 w16se w16cid w16 w16cex w16sdtdh wp14">
   <w:body>
     <w:p>
       <w:pPr>
@@ -8,7 +8,8 @@
         <w:spacing w:after="0" w:line="300" w:lineRule="atLeast"/>
         <w:jc w:val="both"/>
         <w:rPr>
-          <w:rFonts w:ascii="Arial" w:hAnsi="Arial" w:cs="Arial"/>
+          <w:rFonts w:ascii="Times New Roman" w:hAnsi="Times New Roman"/>
+          <w:noProof/>
           <w:color w:val="000000"/>
           <w:sz w:val="20"/>
           <w:szCs w:val="20"/>
@@ -21,7 +22,8 @@
         <w:spacing w:after="0" w:line="300" w:lineRule="atLeast"/>
         <w:jc w:val="both"/>
         <w:rPr>
-          <w:rFonts w:ascii="Arial" w:hAnsi="Arial" w:cs="Arial"/>
+          <w:rFonts w:ascii="Times New Roman" w:hAnsi="Times New Roman"/>
+          <w:noProof/>
           <w:color w:val="000000"/>
           <w:sz w:val="20"/>
           <w:szCs w:val="20"/>
@@ -36,6 +38,7 @@
         <w:jc w:val="both"/>
         <w:rPr>
           <w:rFonts w:ascii="Times New Roman" w:hAnsi="Times New Roman"/>
+          <w:noProof/>
           <w:color w:val="000000"/>
           <w:sz w:val="32"/>
           <w:szCs w:val="32"/>
@@ -43,7 +46,7 @@
       </w:pPr>
       <w:r>
         <w:rPr>
-          <w:rFonts w:ascii="Arial" w:hAnsi="Arial" w:cs="Arial"/>
+          <w:rFonts w:ascii="Times New Roman" w:hAnsi="Times New Roman"/>
           <w:noProof/>
           <w:color w:val="000000"/>
           <w:sz w:val="20"/>
@@ -97,7 +100,8 @@
       </w:r>
       <w:r>
         <w:rPr>
-          <w:rFonts w:ascii="Arial" w:hAnsi="Arial" w:cs="Arial"/>
+          <w:rFonts w:ascii="Times New Roman" w:hAnsi="Times New Roman"/>
+          <w:noProof/>
           <w:color w:val="000000"/>
           <w:sz w:val="20"/>
           <w:szCs w:val="20"/>
@@ -106,7 +110,8 @@
       </w:r>
       <w:r>
         <w:rPr>
-          <w:rFonts w:ascii="Arial" w:hAnsi="Arial" w:cs="Arial"/>
+          <w:rFonts w:ascii="Times New Roman" w:hAnsi="Times New Roman"/>
+          <w:noProof/>
           <w:color w:val="000000"/>
           <w:sz w:val="20"/>
           <w:szCs w:val="20"/>
@@ -116,23 +121,13 @@
       <w:r>
         <w:rPr>
           <w:rFonts w:ascii="Times New Roman" w:hAnsi="Times New Roman"/>
+          <w:noProof/>
           <w:color w:val="000000"/>
           <w:sz w:val="32"/>
           <w:szCs w:val="32"/>
         </w:rPr>
-        <w:t>Dumitrescu Cristian-</w:t>
-      </w:r>
-      <w:proofErr w:type="spellStart"/>
-      <w:r>
-        <w:rPr>
-          <w:rFonts w:ascii="Times New Roman" w:hAnsi="Times New Roman"/>
-          <w:color w:val="000000"/>
-          <w:sz w:val="32"/>
-          <w:szCs w:val="32"/>
-        </w:rPr>
-        <w:t>Mihail</w:t>
-      </w:r>
-      <w:proofErr w:type="spellEnd"/>
+        <w:t>Dumitrescu Cristian-Mihail</w:t>
+      </w:r>
     </w:p>
     <w:p>
       <w:pPr>
@@ -142,6 +137,7 @@
         <w:jc w:val="both"/>
         <w:rPr>
           <w:rFonts w:ascii="Times New Roman" w:hAnsi="Times New Roman"/>
+          <w:noProof/>
           <w:color w:val="000000"/>
           <w:sz w:val="32"/>
           <w:szCs w:val="32"/>
@@ -150,6 +146,7 @@
       <w:r>
         <w:rPr>
           <w:rFonts w:ascii="Times New Roman" w:hAnsi="Times New Roman"/>
+          <w:noProof/>
           <w:color w:val="000000"/>
           <w:sz w:val="32"/>
           <w:szCs w:val="32"/>
@@ -159,6 +156,7 @@
       <w:r>
         <w:rPr>
           <w:rFonts w:ascii="Times New Roman" w:hAnsi="Times New Roman"/>
+          <w:noProof/>
           <w:color w:val="000000"/>
           <w:sz w:val="32"/>
           <w:szCs w:val="32"/>
@@ -169,6 +167,7 @@
       <w:r>
         <w:rPr>
           <w:rFonts w:ascii="Times New Roman" w:hAnsi="Times New Roman"/>
+          <w:noProof/>
           <w:color w:val="000000"/>
           <w:sz w:val="32"/>
           <w:szCs w:val="32"/>
@@ -184,6 +183,7 @@
         <w:jc w:val="both"/>
         <w:rPr>
           <w:rFonts w:ascii="Times New Roman" w:hAnsi="Times New Roman"/>
+          <w:noProof/>
           <w:color w:val="000000"/>
           <w:sz w:val="32"/>
           <w:szCs w:val="32"/>
@@ -192,6 +192,7 @@
       <w:r>
         <w:rPr>
           <w:rFonts w:ascii="Times New Roman" w:hAnsi="Times New Roman"/>
+          <w:noProof/>
           <w:color w:val="000000"/>
           <w:sz w:val="32"/>
           <w:szCs w:val="32"/>
@@ -201,6 +202,7 @@
       <w:r>
         <w:rPr>
           <w:rFonts w:ascii="Times New Roman" w:hAnsi="Times New Roman"/>
+          <w:noProof/>
           <w:color w:val="000000"/>
           <w:sz w:val="32"/>
           <w:szCs w:val="32"/>
@@ -215,6 +217,7 @@
         <w:ind w:left="90" w:right="0"/>
         <w:rPr>
           <w:rFonts w:ascii="Times New Roman" w:hAnsi="Times New Roman"/>
+          <w:noProof/>
           <w:sz w:val="28"/>
           <w:szCs w:val="28"/>
         </w:rPr>
@@ -222,6 +225,7 @@
       <w:r>
         <w:rPr>
           <w:rFonts w:ascii="Times New Roman" w:hAnsi="Times New Roman"/>
+          <w:noProof/>
           <w:sz w:val="28"/>
           <w:szCs w:val="28"/>
         </w:rPr>
@@ -233,13 +237,15 @@
         <w:pStyle w:val="NoSpacing"/>
         <w:rPr>
           <w:rFonts w:ascii="Times New Roman" w:hAnsi="Times New Roman"/>
-          <w:sz w:val="24"/>
-          <w:szCs w:val="24"/>
-        </w:rPr>
-      </w:pPr>
-      <w:r>
-        <w:rPr>
-          <w:rFonts w:ascii="Times New Roman" w:hAnsi="Times New Roman"/>
+          <w:noProof/>
+          <w:sz w:val="24"/>
+          <w:szCs w:val="24"/>
+        </w:rPr>
+      </w:pPr>
+      <w:r>
+        <w:rPr>
+          <w:rFonts w:ascii="Times New Roman" w:hAnsi="Times New Roman"/>
+          <w:noProof/>
           <w:sz w:val="24"/>
           <w:szCs w:val="24"/>
         </w:rPr>
@@ -249,6 +255,7 @@
         <w:rPr>
           <w:rStyle w:val="IntenseQuoteChar"/>
           <w:rFonts w:ascii="Times New Roman" w:hAnsi="Times New Roman"/>
+          <w:noProof/>
           <w:sz w:val="24"/>
           <w:szCs w:val="24"/>
         </w:rPr>
@@ -258,19 +265,11 @@
         <w:rPr>
           <w:rStyle w:val="IntenseQuoteChar"/>
           <w:rFonts w:ascii="Times New Roman" w:hAnsi="Times New Roman"/>
-          <w:sz w:val="24"/>
-          <w:szCs w:val="24"/>
-        </w:rPr>
-        <w:t>_cristi</w:t>
-      </w:r>
-      <w:r>
-        <w:rPr>
-          <w:rStyle w:val="IntenseQuoteChar"/>
-          <w:rFonts w:ascii="Times New Roman" w:hAnsi="Times New Roman"/>
-          <w:sz w:val="24"/>
-          <w:szCs w:val="24"/>
-        </w:rPr>
-        <w:t>@yahoo.com</w:t>
+          <w:noProof/>
+          <w:sz w:val="24"/>
+          <w:szCs w:val="24"/>
+        </w:rPr>
+        <w:t>_cristi@yahoo.com</w:t>
       </w:r>
     </w:p>
     <w:p>
@@ -278,13 +277,15 @@
         <w:pStyle w:val="NoSpacing"/>
         <w:rPr>
           <w:rFonts w:ascii="Times New Roman" w:hAnsi="Times New Roman"/>
-          <w:sz w:val="24"/>
-          <w:szCs w:val="24"/>
-        </w:rPr>
-      </w:pPr>
-      <w:r>
-        <w:rPr>
-          <w:rFonts w:ascii="Times New Roman" w:hAnsi="Times New Roman"/>
+          <w:noProof/>
+          <w:sz w:val="24"/>
+          <w:szCs w:val="24"/>
+        </w:rPr>
+      </w:pPr>
+      <w:r>
+        <w:rPr>
+          <w:rFonts w:ascii="Times New Roman" w:hAnsi="Times New Roman"/>
+          <w:noProof/>
           <w:sz w:val="24"/>
           <w:szCs w:val="24"/>
         </w:rPr>
@@ -293,6 +294,7 @@
       <w:r>
         <w:rPr>
           <w:rFonts w:ascii="Times New Roman" w:hAnsi="Times New Roman"/>
+          <w:noProof/>
           <w:sz w:val="24"/>
           <w:szCs w:val="24"/>
         </w:rPr>
@@ -304,13 +306,15 @@
         <w:pStyle w:val="NoSpacing"/>
         <w:rPr>
           <w:rFonts w:ascii="Times New Roman" w:hAnsi="Times New Roman"/>
-          <w:sz w:val="24"/>
-          <w:szCs w:val="24"/>
-        </w:rPr>
-      </w:pPr>
-      <w:r>
-        <w:rPr>
-          <w:rFonts w:ascii="Times New Roman" w:hAnsi="Times New Roman"/>
+          <w:noProof/>
+          <w:sz w:val="24"/>
+          <w:szCs w:val="24"/>
+        </w:rPr>
+      </w:pPr>
+      <w:r>
+        <w:rPr>
+          <w:rFonts w:ascii="Times New Roman" w:hAnsi="Times New Roman"/>
+          <w:noProof/>
           <w:sz w:val="24"/>
           <w:szCs w:val="24"/>
         </w:rPr>
@@ -319,6 +323,7 @@
       <w:r>
         <w:rPr>
           <w:rFonts w:ascii="Times New Roman" w:hAnsi="Times New Roman"/>
+          <w:noProof/>
           <w:sz w:val="24"/>
           <w:szCs w:val="24"/>
         </w:rPr>
@@ -327,6 +332,7 @@
       <w:r>
         <w:rPr>
           <w:rFonts w:ascii="Times New Roman" w:hAnsi="Times New Roman"/>
+          <w:noProof/>
           <w:sz w:val="24"/>
           <w:szCs w:val="24"/>
         </w:rPr>
@@ -335,6 +341,7 @@
       <w:r>
         <w:rPr>
           <w:rFonts w:ascii="Times New Roman" w:hAnsi="Times New Roman"/>
+          <w:noProof/>
           <w:sz w:val="24"/>
           <w:szCs w:val="24"/>
         </w:rPr>
@@ -343,6 +350,7 @@
       <w:r>
         <w:rPr>
           <w:rFonts w:ascii="Times New Roman" w:hAnsi="Times New Roman"/>
+          <w:noProof/>
           <w:sz w:val="24"/>
           <w:szCs w:val="24"/>
         </w:rPr>
@@ -351,32 +359,16 @@
       <w:r>
         <w:rPr>
           <w:rFonts w:ascii="Times New Roman" w:hAnsi="Times New Roman"/>
-          <w:sz w:val="24"/>
-          <w:szCs w:val="24"/>
-        </w:rPr>
-        <w:t xml:space="preserve">, Sector 5, Str. </w:t>
-      </w:r>
-      <w:proofErr w:type="spellStart"/>
-      <w:r>
-        <w:rPr>
-          <w:rFonts w:ascii="Times New Roman" w:hAnsi="Times New Roman"/>
-          <w:sz w:val="24"/>
-          <w:szCs w:val="24"/>
-        </w:rPr>
-        <w:t>Telita</w:t>
-      </w:r>
-      <w:proofErr w:type="spellEnd"/>
-      <w:r>
-        <w:rPr>
-          <w:rFonts w:ascii="Times New Roman" w:hAnsi="Times New Roman"/>
-          <w:sz w:val="24"/>
-          <w:szCs w:val="24"/>
-        </w:rPr>
-        <w:t>, nr.2, Bloc</w:t>
-      </w:r>
-      <w:r>
-        <w:rPr>
-          <w:rFonts w:ascii="Times New Roman" w:hAnsi="Times New Roman"/>
+          <w:noProof/>
+          <w:sz w:val="24"/>
+          <w:szCs w:val="24"/>
+        </w:rPr>
+        <w:t>, Sector 5, Str. Telita, nr.2, Bloc</w:t>
+      </w:r>
+      <w:r>
+        <w:rPr>
+          <w:rFonts w:ascii="Times New Roman" w:hAnsi="Times New Roman"/>
+          <w:noProof/>
           <w:sz w:val="24"/>
           <w:szCs w:val="24"/>
         </w:rPr>
@@ -385,6 +377,7 @@
       <w:r>
         <w:rPr>
           <w:rFonts w:ascii="Times New Roman" w:hAnsi="Times New Roman"/>
+          <w:noProof/>
           <w:sz w:val="24"/>
           <w:szCs w:val="24"/>
         </w:rPr>
@@ -397,6 +390,7 @@
         <w:ind w:left="90" w:right="0"/>
         <w:rPr>
           <w:rFonts w:ascii="Times New Roman" w:hAnsi="Times New Roman"/>
+          <w:noProof/>
           <w:sz w:val="28"/>
           <w:szCs w:val="28"/>
         </w:rPr>
@@ -404,6 +398,7 @@
       <w:r>
         <w:rPr>
           <w:rFonts w:ascii="Times New Roman" w:hAnsi="Times New Roman"/>
+          <w:noProof/>
           <w:sz w:val="28"/>
           <w:szCs w:val="28"/>
         </w:rPr>
@@ -417,14 +412,16 @@
         <w:jc w:val="both"/>
         <w:rPr>
           <w:rFonts w:ascii="Times New Roman" w:hAnsi="Times New Roman"/>
-          <w:color w:val="000000"/>
-          <w:sz w:val="24"/>
-          <w:szCs w:val="24"/>
-        </w:rPr>
-      </w:pPr>
-      <w:r>
-        <w:rPr>
-          <w:rFonts w:ascii="Times New Roman" w:hAnsi="Times New Roman"/>
+          <w:noProof/>
+          <w:color w:val="000000"/>
+          <w:sz w:val="24"/>
+          <w:szCs w:val="24"/>
+        </w:rPr>
+      </w:pPr>
+      <w:r>
+        <w:rPr>
+          <w:rFonts w:ascii="Times New Roman" w:hAnsi="Times New Roman"/>
+          <w:noProof/>
           <w:color w:val="000000"/>
           <w:sz w:val="24"/>
           <w:szCs w:val="24"/>
@@ -434,6 +431,7 @@
       <w:r>
         <w:rPr>
           <w:rFonts w:ascii="Times New Roman" w:hAnsi="Times New Roman"/>
+          <w:noProof/>
           <w:color w:val="000000"/>
           <w:sz w:val="24"/>
           <w:szCs w:val="24"/>
@@ -443,6 +441,7 @@
       <w:r>
         <w:rPr>
           <w:rFonts w:ascii="Times New Roman" w:hAnsi="Times New Roman"/>
+          <w:noProof/>
           <w:color w:val="000000"/>
           <w:sz w:val="24"/>
           <w:szCs w:val="24"/>
@@ -459,6 +458,7 @@
         <w:ind w:left="90" w:right="0"/>
         <w:rPr>
           <w:rFonts w:ascii="Times New Roman" w:hAnsi="Times New Roman"/>
+          <w:noProof/>
           <w:kern w:val="36"/>
           <w:sz w:val="28"/>
           <w:szCs w:val="28"/>
@@ -467,6 +467,7 @@
       <w:r>
         <w:rPr>
           <w:rFonts w:ascii="Times New Roman" w:hAnsi="Times New Roman"/>
+          <w:noProof/>
           <w:kern w:val="36"/>
           <w:sz w:val="28"/>
           <w:szCs w:val="28"/>
@@ -479,22 +480,40 @@
         <w:shd w:val="clear" w:color="auto" w:fill="FFFFFF"/>
         <w:spacing w:after="0" w:line="300" w:lineRule="atLeast"/>
         <w:jc w:val="both"/>
+        <w:rPr>
+          <w:rFonts w:ascii="Times New Roman" w:hAnsi="Times New Roman"/>
+          <w:noProof/>
+        </w:rPr>
       </w:pPr>
       <w:hyperlink r:id="rId6" w:history="1">
         <w:r>
           <w:rPr>
             <w:rStyle w:val="Hyperlink"/>
+            <w:rFonts w:ascii="Times New Roman" w:hAnsi="Times New Roman"/>
+            <w:noProof/>
           </w:rPr>
           <w:t>https://cristian-mihail-dumitrescu.netlify.app/index.html</w:t>
         </w:r>
       </w:hyperlink>
       <w:r>
+        <w:rPr>
+          <w:rFonts w:ascii="Times New Roman" w:hAnsi="Times New Roman"/>
+          <w:noProof/>
+        </w:rPr>
         <w:t xml:space="preserve"> -</w:t>
       </w:r>
       <w:r>
+        <w:rPr>
+          <w:rFonts w:ascii="Times New Roman" w:hAnsi="Times New Roman"/>
+          <w:noProof/>
+        </w:rPr>
         <w:t xml:space="preserve"> The</w:t>
       </w:r>
       <w:r>
+        <w:rPr>
+          <w:rFonts w:ascii="Times New Roman" w:hAnsi="Times New Roman"/>
+          <w:noProof/>
+        </w:rPr>
         <w:t xml:space="preserve"> site I have made for myself</w:t>
       </w:r>
     </w:p>
@@ -503,16 +522,26 @@
         <w:shd w:val="clear" w:color="auto" w:fill="FFFFFF"/>
         <w:spacing w:after="0" w:line="300" w:lineRule="atLeast"/>
         <w:jc w:val="both"/>
+        <w:rPr>
+          <w:rFonts w:ascii="Times New Roman" w:hAnsi="Times New Roman"/>
+          <w:noProof/>
+        </w:rPr>
       </w:pPr>
       <w:hyperlink r:id="rId7" w:history="1">
         <w:r>
           <w:rPr>
             <w:rStyle w:val="Hyperlink"/>
+            <w:rFonts w:ascii="Times New Roman" w:hAnsi="Times New Roman"/>
+            <w:noProof/>
           </w:rPr>
           <w:t>https://www.facebook.com/cristi.dumitrescu.526/</w:t>
         </w:r>
       </w:hyperlink>
       <w:r>
+        <w:rPr>
+          <w:rFonts w:ascii="Times New Roman" w:hAnsi="Times New Roman"/>
+          <w:noProof/>
+        </w:rPr>
         <w:t xml:space="preserve"> - Facebook</w:t>
       </w:r>
     </w:p>
@@ -521,16 +550,26 @@
         <w:shd w:val="clear" w:color="auto" w:fill="FFFFFF"/>
         <w:spacing w:after="0" w:line="300" w:lineRule="atLeast"/>
         <w:jc w:val="both"/>
+        <w:rPr>
+          <w:rFonts w:ascii="Times New Roman" w:hAnsi="Times New Roman"/>
+          <w:noProof/>
+        </w:rPr>
       </w:pPr>
       <w:hyperlink r:id="rId8" w:history="1">
         <w:r>
           <w:rPr>
             <w:rStyle w:val="Hyperlink"/>
+            <w:rFonts w:ascii="Times New Roman" w:hAnsi="Times New Roman"/>
+            <w:noProof/>
           </w:rPr>
           <w:t>https://www.instagram.com/cristi_dumitrescu99/</w:t>
         </w:r>
       </w:hyperlink>
       <w:r>
+        <w:rPr>
+          <w:rFonts w:ascii="Times New Roman" w:hAnsi="Times New Roman"/>
+          <w:noProof/>
+        </w:rPr>
         <w:t xml:space="preserve"> - Instagram</w:t>
       </w:r>
     </w:p>
@@ -540,21 +579,24 @@
         <w:spacing w:after="0" w:line="300" w:lineRule="atLeast"/>
         <w:jc w:val="both"/>
         <w:rPr>
-          <w:lang w:val="ro"/>
+          <w:rFonts w:ascii="Times New Roman" w:hAnsi="Times New Roman"/>
+          <w:noProof/>
         </w:rPr>
       </w:pPr>
       <w:hyperlink r:id="rId9" w:history="1">
         <w:r>
           <w:rPr>
             <w:rStyle w:val="Hyperlink"/>
-            <w:lang w:val="ro"/>
+            <w:rFonts w:ascii="Times New Roman" w:hAnsi="Times New Roman"/>
+            <w:noProof/>
           </w:rPr>
           <w:t>https://www.linkedin.com/in/cristian-mihail-dumitrescu-732560188/</w:t>
         </w:r>
       </w:hyperlink>
       <w:r>
         <w:rPr>
-          <w:lang w:val="ro"/>
+          <w:rFonts w:ascii="Times New Roman" w:hAnsi="Times New Roman"/>
+          <w:noProof/>
         </w:rPr>
         <w:t xml:space="preserve"> - Linkdin</w:t>
       </w:r>
@@ -568,6 +610,7 @@
         <w:ind w:left="90" w:right="0"/>
         <w:rPr>
           <w:rFonts w:ascii="Times New Roman" w:hAnsi="Times New Roman"/>
+          <w:noProof/>
           <w:kern w:val="36"/>
           <w:sz w:val="28"/>
           <w:szCs w:val="28"/>
@@ -575,6 +618,8 @@
       </w:pPr>
       <w:r>
         <w:rPr>
+          <w:rFonts w:ascii="Times New Roman" w:hAnsi="Times New Roman"/>
+          <w:noProof/>
           <w:color w:val="000000"/>
           <w:shd w:val="clear" w:color="auto" w:fill="FFFFFF"/>
         </w:rPr>
@@ -583,6 +628,7 @@
       <w:r>
         <w:rPr>
           <w:rFonts w:ascii="Times New Roman" w:hAnsi="Times New Roman"/>
+          <w:noProof/>
           <w:kern w:val="36"/>
           <w:sz w:val="28"/>
           <w:szCs w:val="28"/>
@@ -595,249 +641,340 @@
         <w:spacing w:after="0" w:line="240" w:lineRule="auto"/>
         <w:rPr>
           <w:rFonts w:ascii="Times New Roman" w:hAnsi="Times New Roman"/>
-          <w:color w:val="000000"/>
-          <w:sz w:val="24"/>
-          <w:szCs w:val="24"/>
-        </w:rPr>
-      </w:pPr>
-      <w:r>
-        <w:rPr>
-          <w:rFonts w:ascii="Times New Roman" w:hAnsi="Times New Roman"/>
-          <w:color w:val="000000"/>
-          <w:sz w:val="24"/>
-          <w:szCs w:val="24"/>
-          <w:lang w:val="it-IT"/>
+          <w:noProof/>
+          <w:color w:val="000000"/>
+          <w:sz w:val="24"/>
+          <w:szCs w:val="24"/>
+        </w:rPr>
+      </w:pPr>
+      <w:r>
+        <w:rPr>
+          <w:rFonts w:ascii="Times New Roman" w:hAnsi="Times New Roman"/>
+          <w:noProof/>
+          <w:color w:val="000000"/>
+          <w:sz w:val="24"/>
+          <w:szCs w:val="24"/>
         </w:rPr>
         <w:t>My professional experience is limited since I have just graduated highschoo</w:t>
       </w:r>
       <w:r>
         <w:rPr>
           <w:rFonts w:ascii="Times New Roman" w:hAnsi="Times New Roman"/>
-          <w:color w:val="000000"/>
-          <w:sz w:val="24"/>
-          <w:szCs w:val="24"/>
-          <w:lang w:val="it-IT"/>
-        </w:rPr>
-        <w:t xml:space="preserve">l, being in second year of </w:t>
-      </w:r>
-      <w:r>
-        <w:rPr>
-          <w:rFonts w:ascii="Times New Roman" w:hAnsi="Times New Roman"/>
-          <w:color w:val="000000"/>
-          <w:sz w:val="24"/>
-          <w:szCs w:val="24"/>
-          <w:lang w:val="it-IT"/>
-        </w:rPr>
-        <w:t>college</w:t>
-      </w:r>
-      <w:r>
-        <w:rPr>
-          <w:rFonts w:ascii="Times New Roman" w:hAnsi="Times New Roman"/>
-          <w:color w:val="000000"/>
-          <w:sz w:val="24"/>
-          <w:szCs w:val="24"/>
-          <w:lang w:val="it-IT"/>
-        </w:rPr>
-        <w:t>.</w:t>
-      </w:r>
-    </w:p>
-    <w:p>
-      <w:pPr>
-        <w:pStyle w:val="NormalWeb"/>
-        <w:spacing w:before="0" w:beforeAutospacing="0" w:after="0" w:afterAutospacing="0"/>
-        <w:rPr>
-          <w:color w:val="000000"/>
-          <w:lang w:val="it-IT"/>
-        </w:rPr>
-      </w:pPr>
-      <w:r>
-        <w:rPr>
-          <w:color w:val="000000"/>
-          <w:lang w:val="it-IT"/>
+          <w:noProof/>
+          <w:color w:val="000000"/>
+          <w:sz w:val="24"/>
+          <w:szCs w:val="24"/>
+        </w:rPr>
+        <w:t xml:space="preserve">l, being in </w:t>
+      </w:r>
+      <w:r>
+        <w:rPr>
+          <w:rFonts w:ascii="Times New Roman" w:hAnsi="Times New Roman"/>
+          <w:noProof/>
+          <w:color w:val="000000"/>
+          <w:sz w:val="24"/>
+          <w:szCs w:val="24"/>
+        </w:rPr>
+        <w:t>third</w:t>
+      </w:r>
+      <w:r>
+        <w:rPr>
+          <w:rFonts w:ascii="Times New Roman" w:hAnsi="Times New Roman"/>
+          <w:noProof/>
+          <w:color w:val="000000"/>
+          <w:sz w:val="24"/>
+          <w:szCs w:val="24"/>
+        </w:rPr>
+        <w:t xml:space="preserve"> year of college.</w:t>
+      </w:r>
+    </w:p>
+    <w:p>
+      <w:pPr>
+        <w:pStyle w:val="NormalWeb"/>
+        <w:spacing w:before="0" w:beforeAutospacing="0" w:after="0" w:afterAutospacing="0"/>
+        <w:rPr>
+          <w:noProof/>
+          <w:color w:val="000000"/>
+        </w:rPr>
+      </w:pPr>
+      <w:r>
+        <w:rPr>
+          <w:noProof/>
+          <w:color w:val="000000"/>
+        </w:rPr>
+        <w:t>Have participated in an internship for an IT auditor position, in Banca Transilvania. Sadly, I could not fill in a position because of my lack of networking knowledge and the time pressure from university (having to take my degree, by writing a project).</w:t>
+      </w:r>
+    </w:p>
+    <w:p>
+      <w:pPr>
+        <w:pStyle w:val="NormalWeb"/>
+        <w:spacing w:before="0" w:beforeAutospacing="0" w:after="0" w:afterAutospacing="0"/>
+        <w:rPr>
+          <w:noProof/>
+          <w:color w:val="000000"/>
+        </w:rPr>
+      </w:pPr>
+      <w:r>
+        <w:rPr>
+          <w:noProof/>
+          <w:color w:val="000000"/>
         </w:rPr>
         <w:t>I have the ability to efficiently operate on different types of OS; a good understanding of</w:t>
       </w:r>
       <w:r>
         <w:rPr>
-          <w:color w:val="000000"/>
-          <w:lang w:val="it-IT"/>
+          <w:noProof/>
+          <w:color w:val="000000"/>
         </w:rPr>
         <w:t xml:space="preserve"> Microsoft Office (Word, Excel şi PowerPoint)</w:t>
       </w:r>
       <w:r>
         <w:rPr>
-          <w:color w:val="000000"/>
-          <w:lang w:val="it-IT"/>
+          <w:noProof/>
+          <w:color w:val="000000"/>
         </w:rPr>
         <w:t>, of co</w:t>
       </w:r>
       <w:r>
         <w:rPr>
-          <w:color w:val="000000"/>
-          <w:lang w:val="it-IT"/>
+          <w:noProof/>
+          <w:color w:val="000000"/>
         </w:rPr>
         <w:t>u</w:t>
       </w:r>
       <w:r>
         <w:rPr>
-          <w:color w:val="000000"/>
-          <w:lang w:val="it-IT"/>
+          <w:noProof/>
+          <w:color w:val="000000"/>
         </w:rPr>
         <w:t>rse</w:t>
       </w:r>
       <w:r>
         <w:rPr>
-          <w:color w:val="000000"/>
-          <w:lang w:val="it-IT"/>
+          <w:noProof/>
+          <w:color w:val="000000"/>
         </w:rPr>
         <w:t xml:space="preserve">; </w:t>
       </w:r>
       <w:r>
         <w:rPr>
-          <w:color w:val="000000"/>
-          <w:lang w:val="it-IT"/>
+          <w:noProof/>
+          <w:color w:val="000000"/>
         </w:rPr>
         <w:t xml:space="preserve">decent knowledge of </w:t>
       </w:r>
       <w:r>
         <w:rPr>
-          <w:color w:val="000000"/>
-          <w:lang w:val="it-IT"/>
+          <w:noProof/>
+          <w:color w:val="000000"/>
         </w:rPr>
         <w:t xml:space="preserve"> </w:t>
       </w:r>
       <w:r>
         <w:rPr>
-          <w:color w:val="000000"/>
-          <w:lang w:val="it-IT"/>
+          <w:noProof/>
+          <w:color w:val="000000"/>
         </w:rPr>
         <w:t xml:space="preserve">some graphical popular aplications </w:t>
       </w:r>
       <w:r>
         <w:rPr>
-          <w:color w:val="000000"/>
-          <w:lang w:val="it-IT"/>
-        </w:rPr>
-        <w:t>(Adobe Illustrator</w:t>
-      </w:r>
-      <w:r>
-        <w:rPr>
-          <w:color w:val="000000"/>
-          <w:lang w:val="it-IT"/>
+          <w:noProof/>
+          <w:color w:val="000000"/>
+        </w:rPr>
+        <w:t>(</w:t>
+      </w:r>
+      <w:r>
+        <w:rPr>
+          <w:noProof/>
+          <w:color w:val="000000"/>
+        </w:rPr>
+        <w:t xml:space="preserve">ex: </w:t>
+      </w:r>
+      <w:r>
+        <w:rPr>
+          <w:noProof/>
+          <w:color w:val="000000"/>
+        </w:rPr>
+        <w:t>Adobe Illustrator, PhotoShop).</w:t>
+      </w:r>
+    </w:p>
+    <w:p>
+      <w:pPr>
+        <w:pStyle w:val="NormalWeb"/>
+        <w:spacing w:before="0" w:beforeAutospacing="0" w:after="0" w:afterAutospacing="0"/>
+        <w:rPr>
+          <w:noProof/>
+          <w:color w:val="000000"/>
+        </w:rPr>
+      </w:pPr>
+      <w:r>
+        <w:rPr>
+          <w:noProof/>
+          <w:color w:val="000000"/>
+        </w:rPr>
+        <w:t>C/</w:t>
+      </w:r>
+      <w:r>
+        <w:rPr>
+          <w:noProof/>
+          <w:color w:val="000000"/>
+        </w:rPr>
+        <w:t>C++,</w:t>
+      </w:r>
+      <w:r>
+        <w:rPr>
+          <w:noProof/>
+          <w:color w:val="000000"/>
+        </w:rPr>
+        <w:t xml:space="preserve"> </w:t>
+      </w:r>
+      <w:r>
+        <w:rPr>
+          <w:noProof/>
+          <w:color w:val="000000"/>
+          <w:lang w:val="ro-RO"/>
+        </w:rPr>
+        <w:t>C#, JAVA, Python,</w:t>
+      </w:r>
+      <w:r>
+        <w:rPr>
+          <w:noProof/>
+          <w:lang w:val="ro-RO"/>
+        </w:rPr>
+        <w:t xml:space="preserve"> </w:t>
+      </w:r>
+      <w:r>
+        <w:rPr>
+          <w:noProof/>
+          <w:color w:val="000000"/>
+          <w:lang w:val="ro-RO"/>
+        </w:rPr>
+        <w:t xml:space="preserve"> Javascript</w:t>
+      </w:r>
+      <w:r>
+        <w:rPr>
+          <w:noProof/>
+          <w:color w:val="000000"/>
+          <w:lang w:val="ro-RO"/>
         </w:rPr>
         <w:t>,</w:t>
       </w:r>
       <w:r>
         <w:rPr>
-          <w:color w:val="000000"/>
-          <w:lang w:val="it-IT"/>
-        </w:rPr>
-        <w:t xml:space="preserve"> PhotoShop).</w:t>
-      </w:r>
-    </w:p>
-    <w:p>
-      <w:pPr>
-        <w:pStyle w:val="NormalWeb"/>
-        <w:spacing w:before="0" w:beforeAutospacing="0" w:after="0" w:afterAutospacing="0"/>
-        <w:rPr>
-          <w:color w:val="000000"/>
-          <w:lang w:val="it-IT"/>
-        </w:rPr>
-      </w:pPr>
-      <w:r>
-        <w:rPr>
-          <w:color w:val="000000"/>
-          <w:lang w:val="it-IT"/>
-        </w:rPr>
-        <w:t>C/</w:t>
-      </w:r>
-      <w:r>
-        <w:rPr>
-          <w:color w:val="000000"/>
-          <w:lang w:val="it-IT"/>
-        </w:rPr>
-        <w:t>C+</w:t>
-      </w:r>
-      <w:r>
-        <w:rPr>
-          <w:color w:val="000000"/>
-          <w:lang w:val="it-IT"/>
-        </w:rPr>
-        <w:t>+,</w:t>
-      </w:r>
-      <w:r>
-        <w:rPr>
-          <w:color w:val="000000"/>
-          <w:lang w:val="it-IT"/>
+          <w:noProof/>
+          <w:color w:val="000000"/>
         </w:rPr>
         <w:t xml:space="preserve"> </w:t>
       </w:r>
       <w:r>
         <w:rPr>
-          <w:color w:val="000000"/>
-          <w:lang w:val="it-IT"/>
-        </w:rPr>
-        <w:t>Javascript,</w:t>
-      </w:r>
-      <w:r>
-        <w:rPr>
-          <w:color w:val="000000"/>
-          <w:lang w:val="it-IT"/>
+          <w:noProof/>
+          <w:color w:val="000000"/>
         </w:rPr>
         <w:t xml:space="preserve"> </w:t>
       </w:r>
       <w:r>
         <w:rPr>
-          <w:color w:val="000000"/>
-          <w:lang w:val="it-IT"/>
-        </w:rPr>
-        <w:t xml:space="preserve"> </w:t>
-      </w:r>
-      <w:r>
-        <w:rPr>
-          <w:color w:val="000000"/>
-          <w:lang w:val="it-IT"/>
+          <w:noProof/>
+          <w:color w:val="000000"/>
         </w:rPr>
         <w:t>HTML</w:t>
       </w:r>
       <w:r>
         <w:rPr>
-          <w:color w:val="000000"/>
-          <w:lang w:val="it-IT"/>
+          <w:noProof/>
+          <w:color w:val="000000"/>
         </w:rPr>
         <w:t>, CSS are just some of the programming languages I feel confident in.</w:t>
       </w:r>
-    </w:p>
-    <w:p>
-      <w:pPr>
-        <w:pStyle w:val="NormalWeb"/>
-        <w:spacing w:before="0" w:beforeAutospacing="0" w:after="0" w:afterAutospacing="0"/>
-        <w:rPr>
-          <w:color w:val="000000"/>
-          <w:lang w:val="it-IT"/>
-        </w:rPr>
-      </w:pPr>
-      <w:r>
-        <w:rPr>
-          <w:color w:val="000000"/>
-          <w:lang w:val="it-IT"/>
-        </w:rPr>
-        <w:t>I have an Oracle Certificate in SQL</w:t>
-      </w:r>
-    </w:p>
-    <w:p>
-      <w:pPr>
-        <w:pStyle w:val="NormalWeb"/>
-        <w:spacing w:before="0" w:beforeAutospacing="0" w:after="0" w:afterAutospacing="0"/>
-        <w:rPr>
-          <w:color w:val="000000"/>
-          <w:lang w:val="it-IT"/>
-        </w:rPr>
-      </w:pPr>
-      <w:r>
-        <w:rPr>
-          <w:color w:val="000000"/>
-          <w:lang w:val="it-IT"/>
+      <w:r>
+        <w:rPr>
+          <w:noProof/>
+          <w:color w:val="000000"/>
+        </w:rPr>
+        <w:t xml:space="preserve"> I also know some language specific frameworks, </w:t>
+      </w:r>
+      <w:r>
+        <w:rPr>
+          <w:noProof/>
+          <w:color w:val="000000"/>
+        </w:rPr>
+        <w:t>proving</w:t>
+      </w:r>
+      <w:r>
+        <w:rPr>
+          <w:noProof/>
+          <w:color w:val="000000"/>
+        </w:rPr>
+        <w:t xml:space="preserve"> my adaptability. (ex: Express, React, numpy, pandas).</w:t>
+      </w:r>
+    </w:p>
+    <w:p>
+      <w:pPr>
+        <w:pStyle w:val="NormalWeb"/>
+        <w:spacing w:before="0" w:beforeAutospacing="0" w:after="0" w:afterAutospacing="0"/>
+        <w:rPr>
+          <w:noProof/>
+          <w:color w:val="000000"/>
+        </w:rPr>
+      </w:pPr>
+      <w:r>
+        <w:rPr>
+          <w:noProof/>
+          <w:color w:val="000000"/>
+        </w:rPr>
+        <w:t>I have an Oracle</w:t>
+      </w:r>
+      <w:r>
+        <w:rPr>
+          <w:noProof/>
+          <w:color w:val="000000"/>
+        </w:rPr>
+        <w:t xml:space="preserve"> mySQL</w:t>
+      </w:r>
+      <w:r>
+        <w:rPr>
+          <w:noProof/>
+          <w:color w:val="000000"/>
+        </w:rPr>
+        <w:t xml:space="preserve"> Certificate in</w:t>
+      </w:r>
+      <w:r>
+        <w:rPr>
+          <w:noProof/>
+          <w:color w:val="000000"/>
+        </w:rPr>
+        <w:t xml:space="preserve"> the</w:t>
+      </w:r>
+      <w:r>
+        <w:rPr>
+          <w:noProof/>
+          <w:color w:val="000000"/>
+        </w:rPr>
+        <w:t xml:space="preserve"> SQL</w:t>
+      </w:r>
+      <w:r>
+        <w:rPr>
+          <w:noProof/>
+          <w:color w:val="000000"/>
+        </w:rPr>
+        <w:t xml:space="preserve"> language.</w:t>
+      </w:r>
+    </w:p>
+    <w:p>
+      <w:pPr>
+        <w:pStyle w:val="NormalWeb"/>
+        <w:spacing w:before="0" w:beforeAutospacing="0" w:after="0" w:afterAutospacing="0"/>
+        <w:rPr>
+          <w:noProof/>
+          <w:color w:val="000000"/>
+        </w:rPr>
+      </w:pPr>
+      <w:r>
+        <w:rPr>
+          <w:noProof/>
+          <w:color w:val="000000"/>
         </w:rPr>
         <w:t>I have a vivid team spirit, enthusiasm, flexibility and attention to details.</w:t>
       </w:r>
@@ -847,68 +984,68 @@
         <w:pStyle w:val="NormalWeb"/>
         <w:spacing w:before="0" w:beforeAutospacing="0" w:after="0" w:afterAutospacing="0"/>
         <w:rPr>
-          <w:color w:val="000000"/>
-          <w:lang w:val="it-IT"/>
-        </w:rPr>
-      </w:pPr>
-    </w:p>
-    <w:p>
-      <w:pPr>
-        <w:pStyle w:val="NormalWeb"/>
-        <w:spacing w:before="0" w:beforeAutospacing="0" w:after="0" w:afterAutospacing="0"/>
-        <w:rPr>
-          <w:color w:val="000000"/>
-          <w:lang w:val="it-IT"/>
-        </w:rPr>
-      </w:pPr>
-    </w:p>
-    <w:p>
-      <w:pPr>
-        <w:pStyle w:val="NormalWeb"/>
-        <w:spacing w:before="0" w:beforeAutospacing="0" w:after="0" w:afterAutospacing="0"/>
-        <w:rPr>
-          <w:color w:val="000000"/>
-          <w:lang w:val="it-IT"/>
-        </w:rPr>
-      </w:pPr>
-    </w:p>
-    <w:p>
-      <w:pPr>
-        <w:pStyle w:val="NormalWeb"/>
-        <w:spacing w:before="0" w:beforeAutospacing="0" w:after="0" w:afterAutospacing="0"/>
-        <w:rPr>
-          <w:color w:val="000000"/>
-          <w:lang w:val="it-IT"/>
-        </w:rPr>
-      </w:pPr>
-    </w:p>
-    <w:p>
-      <w:pPr>
-        <w:pStyle w:val="NormalWeb"/>
-        <w:spacing w:before="0" w:beforeAutospacing="0" w:after="0" w:afterAutospacing="0"/>
-        <w:rPr>
-          <w:color w:val="000000"/>
-          <w:lang w:val="it-IT"/>
-        </w:rPr>
-      </w:pPr>
-    </w:p>
-    <w:p>
-      <w:pPr>
-        <w:pStyle w:val="NormalWeb"/>
-        <w:spacing w:before="0" w:beforeAutospacing="0" w:after="0" w:afterAutospacing="0"/>
-        <w:rPr>
-          <w:color w:val="000000"/>
-          <w:lang w:val="it-IT"/>
-        </w:rPr>
-      </w:pPr>
-    </w:p>
-    <w:p>
-      <w:pPr>
-        <w:pStyle w:val="NormalWeb"/>
-        <w:spacing w:before="0" w:beforeAutospacing="0" w:after="0" w:afterAutospacing="0"/>
-        <w:rPr>
-          <w:color w:val="000000"/>
-          <w:lang w:val="it-IT"/>
+          <w:noProof/>
+          <w:color w:val="000000"/>
+        </w:rPr>
+      </w:pPr>
+    </w:p>
+    <w:p>
+      <w:pPr>
+        <w:pStyle w:val="NormalWeb"/>
+        <w:spacing w:before="0" w:beforeAutospacing="0" w:after="0" w:afterAutospacing="0"/>
+        <w:rPr>
+          <w:noProof/>
+          <w:color w:val="000000"/>
+        </w:rPr>
+      </w:pPr>
+    </w:p>
+    <w:p>
+      <w:pPr>
+        <w:pStyle w:val="NormalWeb"/>
+        <w:spacing w:before="0" w:beforeAutospacing="0" w:after="0" w:afterAutospacing="0"/>
+        <w:rPr>
+          <w:noProof/>
+          <w:color w:val="000000"/>
+        </w:rPr>
+      </w:pPr>
+    </w:p>
+    <w:p>
+      <w:pPr>
+        <w:pStyle w:val="NormalWeb"/>
+        <w:spacing w:before="0" w:beforeAutospacing="0" w:after="0" w:afterAutospacing="0"/>
+        <w:rPr>
+          <w:noProof/>
+          <w:color w:val="000000"/>
+        </w:rPr>
+      </w:pPr>
+    </w:p>
+    <w:p>
+      <w:pPr>
+        <w:pStyle w:val="NormalWeb"/>
+        <w:spacing w:before="0" w:beforeAutospacing="0" w:after="0" w:afterAutospacing="0"/>
+        <w:rPr>
+          <w:noProof/>
+          <w:color w:val="000000"/>
+        </w:rPr>
+      </w:pPr>
+    </w:p>
+    <w:p>
+      <w:pPr>
+        <w:pStyle w:val="NormalWeb"/>
+        <w:spacing w:before="0" w:beforeAutospacing="0" w:after="0" w:afterAutospacing="0"/>
+        <w:rPr>
+          <w:noProof/>
+          <w:color w:val="000000"/>
+        </w:rPr>
+      </w:pPr>
+    </w:p>
+    <w:p>
+      <w:pPr>
+        <w:pStyle w:val="NormalWeb"/>
+        <w:spacing w:before="0" w:beforeAutospacing="0" w:after="0" w:afterAutospacing="0"/>
+        <w:rPr>
+          <w:noProof/>
+          <w:color w:val="000000"/>
         </w:rPr>
       </w:pPr>
     </w:p>
@@ -921,6 +1058,7 @@
         <w:ind w:left="90" w:right="0"/>
         <w:rPr>
           <w:rFonts w:ascii="Times New Roman" w:hAnsi="Times New Roman"/>
+          <w:noProof/>
           <w:kern w:val="36"/>
           <w:sz w:val="28"/>
           <w:szCs w:val="28"/>
@@ -929,6 +1067,7 @@
       <w:r>
         <w:rPr>
           <w:rFonts w:ascii="Times New Roman" w:hAnsi="Times New Roman"/>
+          <w:noProof/>
           <w:kern w:val="36"/>
           <w:sz w:val="28"/>
           <w:szCs w:val="28"/>
@@ -937,21 +1076,17 @@
       </w:r>
       <w:r>
         <w:rPr>
+          <w:rFonts w:ascii="Times New Roman" w:hAnsi="Times New Roman"/>
+          <w:noProof/>
           <w:color w:val="000000"/>
           <w:shd w:val="clear" w:color="auto" w:fill="FFFFFF"/>
         </w:rPr>
-        <w:t> </w:t>
-      </w:r>
-      <w:r>
-        <w:rPr>
-          <w:color w:val="000000"/>
-          <w:shd w:val="clear" w:color="auto" w:fill="FFFFFF"/>
-        </w:rPr>
-        <w:t xml:space="preserve"> </w:t>
-      </w:r>
-      <w:r>
-        <w:rPr>
-          <w:rFonts w:ascii="Times New Roman" w:hAnsi="Times New Roman"/>
+        <w:t xml:space="preserve">  </w:t>
+      </w:r>
+      <w:r>
+        <w:rPr>
+          <w:rFonts w:ascii="Times New Roman" w:hAnsi="Times New Roman"/>
+          <w:noProof/>
           <w:kern w:val="36"/>
           <w:sz w:val="28"/>
           <w:szCs w:val="28"/>
@@ -964,42 +1099,42 @@
         <w:pStyle w:val="NormalWeb"/>
         <w:spacing w:before="0" w:beforeAutospacing="0" w:after="0" w:afterAutospacing="0"/>
         <w:rPr>
-          <w:color w:val="000000"/>
-          <w:lang w:val="it-IT"/>
-        </w:rPr>
-      </w:pPr>
-      <w:r>
-        <w:rPr>
-          <w:color w:val="000000"/>
-          <w:lang w:val="it-IT"/>
+          <w:noProof/>
+          <w:color w:val="000000"/>
+        </w:rPr>
+      </w:pPr>
+      <w:r>
+        <w:rPr>
+          <w:noProof/>
+          <w:color w:val="000000"/>
         </w:rPr>
         <w:t>During the second semester of my first year in university, I was required to complete</w:t>
       </w:r>
       <w:r>
         <w:rPr>
-          <w:color w:val="000000"/>
-          <w:lang w:val="it-IT"/>
+          <w:noProof/>
+          <w:color w:val="000000"/>
         </w:rPr>
         <w:t xml:space="preserve"> </w:t>
       </w:r>
       <w:r>
         <w:rPr>
-          <w:color w:val="000000"/>
-          <w:lang w:val="it-IT"/>
+          <w:noProof/>
+          <w:color w:val="000000"/>
         </w:rPr>
         <w:t xml:space="preserve">a number of </w:t>
       </w:r>
       <w:r>
         <w:rPr>
-          <w:color w:val="000000"/>
-          <w:lang w:val="it-IT"/>
+          <w:noProof/>
+          <w:color w:val="000000"/>
         </w:rPr>
         <w:t>assignments</w:t>
       </w:r>
       <w:r>
         <w:rPr>
-          <w:color w:val="000000"/>
-          <w:lang w:val="it-IT"/>
+          <w:noProof/>
+          <w:color w:val="000000"/>
         </w:rPr>
         <w:t>.</w:t>
       </w:r>
@@ -1009,28 +1144,28 @@
         <w:pStyle w:val="NormalWeb"/>
         <w:spacing w:before="0" w:beforeAutospacing="0" w:after="0" w:afterAutospacing="0"/>
         <w:rPr>
-          <w:color w:val="000000"/>
-          <w:lang w:val="it-IT"/>
-        </w:rPr>
-      </w:pPr>
-      <w:r>
-        <w:rPr>
-          <w:color w:val="000000"/>
-          <w:lang w:val="it-IT"/>
+          <w:noProof/>
+          <w:color w:val="000000"/>
+        </w:rPr>
+      </w:pPr>
+      <w:r>
+        <w:rPr>
+          <w:noProof/>
+          <w:color w:val="000000"/>
         </w:rPr>
         <w:t>I have worked with some of my classmates</w:t>
       </w:r>
       <w:r>
         <w:rPr>
-          <w:color w:val="000000"/>
-          <w:lang w:val="it-IT"/>
+          <w:noProof/>
+          <w:color w:val="000000"/>
         </w:rPr>
         <w:t>, or alone,</w:t>
       </w:r>
       <w:r>
         <w:rPr>
-          <w:color w:val="000000"/>
-          <w:lang w:val="it-IT"/>
+          <w:noProof/>
+          <w:color w:val="000000"/>
         </w:rPr>
         <w:t xml:space="preserve"> in several programming languages.</w:t>
       </w:r>
@@ -1040,21 +1175,81 @@
         <w:pStyle w:val="NormalWeb"/>
         <w:spacing w:before="0" w:beforeAutospacing="0" w:after="0" w:afterAutospacing="0"/>
         <w:rPr>
-          <w:color w:val="000000"/>
-          <w:lang w:val="it-IT"/>
-        </w:rPr>
-      </w:pPr>
-      <w:r>
-        <w:rPr>
-          <w:color w:val="000000"/>
-          <w:lang w:val="it-IT"/>
-        </w:rPr>
-        <w:t>My most notable projects are:</w:t>
-      </w:r>
-      <w:r>
-        <w:rPr>
-          <w:color w:val="000000"/>
-          <w:lang w:val="it-IT"/>
+          <w:noProof/>
+          <w:color w:val="000000"/>
+        </w:rPr>
+      </w:pPr>
+      <w:r>
+        <w:rPr>
+          <w:noProof/>
+          <w:color w:val="000000"/>
+        </w:rPr>
+        <w:t xml:space="preserve">My most notable projects are: </w:t>
+      </w:r>
+    </w:p>
+    <w:p>
+      <w:pPr>
+        <w:pStyle w:val="NormalWeb"/>
+        <w:spacing w:before="0" w:beforeAutospacing="0" w:after="0" w:afterAutospacing="0"/>
+        <w:rPr>
+          <w:noProof/>
+          <w:color w:val="000000"/>
+        </w:rPr>
+      </w:pPr>
+    </w:p>
+    <w:p>
+      <w:pPr>
+        <w:pStyle w:val="NormalWeb"/>
+        <w:spacing w:before="0" w:beforeAutospacing="0" w:after="0" w:afterAutospacing="0"/>
+        <w:rPr>
+          <w:noProof/>
+          <w:color w:val="000000"/>
+        </w:rPr>
+      </w:pPr>
+      <w:r>
+        <w:rPr>
+          <w:noProof/>
+          <w:color w:val="000000"/>
+        </w:rPr>
+        <w:t xml:space="preserve"> -Netlogo project in which we simulated the market for a new hardware component. The code is linked below (you might need to</w:t>
+      </w:r>
+      <w:r>
+        <w:rPr>
+          <w:noProof/>
+          <w:color w:val="000000"/>
+        </w:rPr>
+        <w:t xml:space="preserve"> download netlogo for it to open</w:t>
+      </w:r>
+      <w:r>
+        <w:rPr>
+          <w:noProof/>
+          <w:color w:val="000000"/>
+        </w:rPr>
+        <w:t>):</w:t>
+      </w:r>
+    </w:p>
+    <w:p>
+      <w:pPr>
+        <w:pStyle w:val="NormalWeb"/>
+        <w:spacing w:before="0" w:beforeAutospacing="0" w:after="0" w:afterAutospacing="0"/>
+        <w:rPr>
+          <w:noProof/>
+          <w:color w:val="000000"/>
+        </w:rPr>
+      </w:pPr>
+      <w:hyperlink r:id="rId10" w:history="1">
+        <w:r>
+          <w:rPr>
+            <w:rStyle w:val="Hyperlink"/>
+            <w:noProof/>
+          </w:rPr>
+          <w:t>https://github.com/lieautman/Proiect-netlogo-anul1-ASE-Cibernetica</w:t>
+        </w:r>
+      </w:hyperlink>
+      <w:r>
+        <w:rPr>
+          <w:noProof/>
+          <w:color w:val="000000"/>
         </w:rPr>
         <w:t xml:space="preserve"> </w:t>
       </w:r>
@@ -1064,166 +1259,199 @@
         <w:pStyle w:val="NormalWeb"/>
         <w:spacing w:before="0" w:beforeAutospacing="0" w:after="0" w:afterAutospacing="0"/>
         <w:rPr>
-          <w:color w:val="000000"/>
-          <w:lang w:val="it-IT"/>
-        </w:rPr>
-      </w:pPr>
-    </w:p>
-    <w:p>
-      <w:pPr>
-        <w:pStyle w:val="NormalWeb"/>
-        <w:spacing w:before="0" w:beforeAutospacing="0" w:after="0" w:afterAutospacing="0"/>
-        <w:rPr>
-          <w:color w:val="000000"/>
-          <w:lang w:val="it-IT"/>
-        </w:rPr>
-      </w:pPr>
-      <w:r>
-        <w:rPr>
-          <w:color w:val="000000"/>
-          <w:lang w:val="it-IT"/>
-        </w:rPr>
-        <w:t xml:space="preserve"> -Netlogo project in which we simulated the market for a new hardware component. The code is linked below (you might need to</w:t>
-      </w:r>
-      <w:r>
-        <w:rPr>
-          <w:color w:val="000000"/>
-          <w:lang w:val="it-IT"/>
-        </w:rPr>
-        <w:t xml:space="preserve"> download netlogo for it to open</w:t>
-      </w:r>
-      <w:r>
-        <w:rPr>
-          <w:color w:val="000000"/>
-          <w:lang w:val="it-IT"/>
-        </w:rPr>
-        <w:t>):</w:t>
-      </w:r>
-    </w:p>
-    <w:p>
-      <w:pPr>
-        <w:pStyle w:val="NormalWeb"/>
-        <w:spacing w:before="0" w:beforeAutospacing="0" w:after="0" w:afterAutospacing="0"/>
-        <w:rPr>
-          <w:color w:val="000000"/>
-          <w:lang w:val="it-IT"/>
-        </w:rPr>
-      </w:pPr>
-      <w:r>
-        <w:rPr>
-          <w:color w:val="000000"/>
-          <w:lang w:val="it-IT"/>
-        </w:rPr>
-        <w:object w:dxaOrig="1535" w:dyaOrig="993" w14:anchorId="0991D3B3">
-          <v:shapetype id="_x0000_t75" coordsize="21600,21600" o:spt="75" o:preferrelative="t" path="m@4@5l@4@11@9@11@9@5xe" filled="f" stroked="f">
-            <v:stroke joinstyle="miter"/>
-            <v:formulas>
-              <v:f eqn="if lineDrawn pixelLineWidth 0"/>
-              <v:f eqn="sum @0 1 0"/>
-              <v:f eqn="sum 0 0 @1"/>
-              <v:f eqn="prod @2 1 2"/>
-              <v:f eqn="prod @3 21600 pixelWidth"/>
-              <v:f eqn="prod @3 21600 pixelHeight"/>
-              <v:f eqn="sum @0 0 1"/>
-              <v:f eqn="prod @6 1 2"/>
-              <v:f eqn="prod @7 21600 pixelWidth"/>
-              <v:f eqn="sum @8 21600 0"/>
-              <v:f eqn="prod @7 21600 pixelHeight"/>
-              <v:f eqn="sum @10 21600 0"/>
-            </v:formulas>
-            <v:path o:extrusionok="f" gradientshapeok="t" o:connecttype="rect"/>
-            <o:lock v:ext="edit" aspectratio="t"/>
-          </v:shapetype>
-          <v:shape id="_x0000_i1025" type="#_x0000_t75" style="width:76.8pt;height:49.8pt" o:ole="">
-            <v:imagedata r:id="rId10" o:title=""/>
-          </v:shape>
-          <o:OLEObject Type="Embed" ProgID="Package" ShapeID="_x0000_i1025" DrawAspect="Icon" ObjectID="_1680080188" r:id="rId11"/>
-        </w:object>
-      </w:r>
-    </w:p>
-    <w:p>
-      <w:pPr>
-        <w:pStyle w:val="NormalWeb"/>
-        <w:spacing w:before="0" w:beforeAutospacing="0" w:after="0" w:afterAutospacing="0"/>
-        <w:rPr>
-          <w:color w:val="000000"/>
-          <w:lang w:val="it-IT"/>
+          <w:noProof/>
+          <w:color w:val="000000"/>
+        </w:rPr>
+      </w:pPr>
+    </w:p>
+    <w:p>
+      <w:pPr>
+        <w:pStyle w:val="NormalWeb"/>
+        <w:spacing w:before="0" w:beforeAutospacing="0" w:after="0" w:afterAutospacing="0"/>
+        <w:rPr>
+          <w:noProof/>
+          <w:color w:val="000000"/>
+        </w:rPr>
+      </w:pPr>
+      <w:r>
+        <w:rPr>
+          <w:noProof/>
+          <w:color w:val="000000"/>
+        </w:rPr>
+        <w:t>-</w:t>
+      </w:r>
+      <w:r>
+        <w:rPr>
+          <w:noProof/>
+          <w:color w:val="000000"/>
+        </w:rPr>
+        <w:t xml:space="preserve">C/C++ project. </w:t>
+      </w:r>
+      <w:r>
+        <w:rPr>
+          <w:noProof/>
+          <w:color w:val="000000"/>
+        </w:rPr>
+        <w:t>In semester 1, year 2 of univercity, I have created, along 2 colleagues, an interpreter for SQL consistent commands (here we have worked with github, for easier organisation):</w:t>
+      </w:r>
+    </w:p>
+    <w:p>
+      <w:pPr>
+        <w:pStyle w:val="NormalWeb"/>
+        <w:spacing w:before="0" w:beforeAutospacing="0" w:after="0" w:afterAutospacing="0"/>
+        <w:rPr>
+          <w:noProof/>
+          <w:color w:val="000000"/>
+        </w:rPr>
+      </w:pPr>
+      <w:hyperlink r:id="rId11" w:history="1">
+        <w:r>
+          <w:rPr>
+            <w:rStyle w:val="Hyperlink"/>
+            <w:noProof/>
+          </w:rPr>
+          <w:t>https://github.com/lieautman/Proiect</w:t>
+        </w:r>
+      </w:hyperlink>
+    </w:p>
+    <w:p>
+      <w:pPr>
+        <w:pStyle w:val="NormalWeb"/>
+        <w:spacing w:before="0" w:beforeAutospacing="0" w:after="0" w:afterAutospacing="0"/>
+        <w:rPr>
+          <w:noProof/>
+          <w:color w:val="000000"/>
+        </w:rPr>
+      </w:pPr>
+    </w:p>
+    <w:p>
+      <w:pPr>
+        <w:pStyle w:val="NormalWeb"/>
+        <w:spacing w:before="0" w:beforeAutospacing="0" w:after="0" w:afterAutospacing="0"/>
+        <w:rPr>
+          <w:noProof/>
+          <w:color w:val="000000"/>
+        </w:rPr>
+      </w:pPr>
+      <w:r>
+        <w:rPr>
+          <w:noProof/>
+          <w:color w:val="000000"/>
+        </w:rPr>
+        <w:t>-Front-end personal site. For a long time, I wanted to build my own site, in my own spare time and use it as a CV. It still needs to be modified to fulfill that role, but only by constructing it I have rec</w:t>
+      </w:r>
+      <w:r>
+        <w:rPr>
+          <w:noProof/>
+          <w:color w:val="000000"/>
+        </w:rPr>
+        <w:t>e</w:t>
+      </w:r>
+      <w:r>
+        <w:rPr>
+          <w:noProof/>
+          <w:color w:val="000000"/>
+        </w:rPr>
+        <w:t>ived much knowledge (for the site to be hosted, I had to load it up on github):</w:t>
+      </w:r>
+    </w:p>
+    <w:p>
+      <w:pPr>
+        <w:pStyle w:val="NormalWeb"/>
+        <w:spacing w:before="0" w:beforeAutospacing="0" w:after="0" w:afterAutospacing="0"/>
+        <w:rPr>
+          <w:noProof/>
+          <w:color w:val="000000"/>
         </w:rPr>
       </w:pPr>
       <w:hyperlink r:id="rId12" w:history="1">
         <w:r>
           <w:rPr>
             <w:rStyle w:val="Hyperlink"/>
-            <w:lang w:val="it-IT"/>
+            <w:noProof/>
           </w:rPr>
-          <w:t>https://github.com/lieautman/Proiect-netlogo-anul1-ASE-Cibernetica</w:t>
+          <w:t>https://github.com/lieautman/Cristian-Mihail-Dumitrescu-site</w:t>
         </w:r>
       </w:hyperlink>
       <w:r>
         <w:rPr>
-          <w:color w:val="000000"/>
-          <w:lang w:val="it-IT"/>
-        </w:rPr>
-        <w:t xml:space="preserve"> </w:t>
-      </w:r>
-    </w:p>
-    <w:p>
-      <w:pPr>
-        <w:pStyle w:val="NormalWeb"/>
-        <w:spacing w:before="0" w:beforeAutospacing="0" w:after="0" w:afterAutospacing="0"/>
-        <w:rPr>
-          <w:color w:val="000000"/>
-          <w:lang w:val="it-IT"/>
-        </w:rPr>
-      </w:pPr>
-    </w:p>
-    <w:p>
-      <w:pPr>
-        <w:pStyle w:val="NormalWeb"/>
-        <w:spacing w:before="0" w:beforeAutospacing="0" w:after="0" w:afterAutospacing="0"/>
-        <w:rPr>
-          <w:color w:val="000000"/>
-          <w:lang w:val="it-IT"/>
-        </w:rPr>
-      </w:pPr>
-      <w:r>
-        <w:rPr>
-          <w:color w:val="000000"/>
-          <w:lang w:val="it-IT"/>
-        </w:rPr>
-        <w:t>-</w:t>
-      </w:r>
-      <w:r>
-        <w:rPr>
-          <w:color w:val="000000"/>
-          <w:lang w:val="it-IT"/>
-        </w:rPr>
-        <w:t xml:space="preserve">C/C++ project. </w:t>
-      </w:r>
-      <w:r>
-        <w:rPr>
-          <w:color w:val="000000"/>
-          <w:lang w:val="it-IT"/>
-        </w:rPr>
-        <w:t>In semester 1, year 2 of univercity, I have created, along 2 colleagues, an interpreter for SQL consistent commands (here we have worked with github, for easier organisation):</w:t>
-      </w:r>
-    </w:p>
-    <w:p>
-      <w:pPr>
-        <w:pStyle w:val="NormalWeb"/>
-        <w:spacing w:before="0" w:beforeAutospacing="0" w:after="0" w:afterAutospacing="0"/>
-        <w:rPr>
-          <w:color w:val="000000"/>
-          <w:lang w:val="it-IT"/>
+          <w:noProof/>
+          <w:color w:val="000000"/>
+        </w:rPr>
+        <w:t xml:space="preserve">  </w:t>
+      </w:r>
+    </w:p>
+    <w:p>
+      <w:pPr>
+        <w:pStyle w:val="NormalWeb"/>
+        <w:spacing w:before="0" w:beforeAutospacing="0" w:after="0" w:afterAutospacing="0"/>
+        <w:rPr>
+          <w:noProof/>
+          <w:color w:val="000000"/>
+        </w:rPr>
+      </w:pPr>
+    </w:p>
+    <w:p>
+      <w:pPr>
+        <w:pStyle w:val="NormalWeb"/>
+        <w:spacing w:before="0" w:beforeAutospacing="0" w:after="0" w:afterAutospacing="0"/>
+        <w:rPr>
+          <w:noProof/>
+          <w:color w:val="000000"/>
+        </w:rPr>
+      </w:pPr>
+      <w:r>
+        <w:rPr>
+          <w:noProof/>
+          <w:color w:val="000000"/>
+        </w:rPr>
+        <w:t>-Project for year 2 semeste</w:t>
+      </w:r>
+      <w:r>
+        <w:rPr>
+          <w:noProof/>
+          <w:color w:val="000000"/>
+        </w:rPr>
+        <w:t>r</w:t>
+      </w:r>
+      <w:r>
+        <w:rPr>
+          <w:noProof/>
+          <w:color w:val="000000"/>
+        </w:rPr>
+        <w:t xml:space="preserve"> 2 in UI Studio. I have developed an automated process that scrapes the BVB website for information about the best businesses to invest into in Romania. The robot creates a</w:t>
+      </w:r>
+      <w:r>
+        <w:rPr>
+          <w:noProof/>
+          <w:color w:val="000000"/>
+        </w:rPr>
+        <w:t xml:space="preserve"> local</w:t>
+      </w:r>
+      <w:r>
+        <w:rPr>
+          <w:noProof/>
+          <w:color w:val="000000"/>
+        </w:rPr>
+        <w:t xml:space="preserve"> database that can be used further to implement a trading bot.</w:t>
+      </w:r>
+    </w:p>
+    <w:p>
+      <w:pPr>
+        <w:pStyle w:val="NormalWeb"/>
+        <w:spacing w:before="0" w:beforeAutospacing="0" w:after="0" w:afterAutospacing="0"/>
+        <w:rPr>
+          <w:noProof/>
+          <w:color w:val="000000"/>
         </w:rPr>
       </w:pPr>
       <w:hyperlink r:id="rId13" w:history="1">
         <w:r>
           <w:rPr>
             <w:rStyle w:val="Hyperlink"/>
-            <w:lang w:val="it-IT"/>
+            <w:noProof/>
           </w:rPr>
-          <w:t>https://github.com/lieautman/Proiect</w:t>
+          <w:t>https://github.com/lieautman/Proiect-anul2-sem2-practica-EY-RPA</w:t>
         </w:r>
       </w:hyperlink>
     </w:p>
@@ -1232,232 +1460,276 @@
         <w:pStyle w:val="NormalWeb"/>
         <w:spacing w:before="0" w:beforeAutospacing="0" w:after="0" w:afterAutospacing="0"/>
         <w:rPr>
-          <w:color w:val="000000"/>
-          <w:lang w:val="it-IT"/>
-        </w:rPr>
-      </w:pPr>
-    </w:p>
-    <w:p>
-      <w:pPr>
-        <w:pStyle w:val="NormalWeb"/>
-        <w:spacing w:before="0" w:beforeAutospacing="0" w:after="0" w:afterAutospacing="0"/>
-        <w:rPr>
-          <w:color w:val="000000"/>
-          <w:lang w:val="it-IT"/>
-        </w:rPr>
-      </w:pPr>
-      <w:r>
-        <w:rPr>
-          <w:color w:val="000000"/>
-          <w:lang w:val="it-IT"/>
-        </w:rPr>
-        <w:t>-Front-end personal site. For a long time, I wanted to build my own site, in my own spare time and use it as a CV. It still needs to be modified to fulfill that role, but only by constructing it I have rec</w:t>
-      </w:r>
-      <w:r>
-        <w:rPr>
-          <w:color w:val="000000"/>
-          <w:lang w:val="it-IT"/>
-        </w:rPr>
-        <w:t>e</w:t>
-      </w:r>
-      <w:r>
-        <w:rPr>
-          <w:color w:val="000000"/>
-          <w:lang w:val="it-IT"/>
-        </w:rPr>
-        <w:t>ived much knowledge (for the site to be hosted, I had to load it up on github):</w:t>
-      </w:r>
-    </w:p>
-    <w:p>
-      <w:pPr>
-        <w:pStyle w:val="NormalWeb"/>
-        <w:spacing w:before="0" w:beforeAutospacing="0" w:after="0" w:afterAutospacing="0"/>
-        <w:rPr>
-          <w:color w:val="000000"/>
-          <w:lang w:val="it-IT"/>
+          <w:noProof/>
+          <w:color w:val="000000"/>
+        </w:rPr>
+      </w:pPr>
+    </w:p>
+    <w:p>
+      <w:pPr>
+        <w:pStyle w:val="NormalWeb"/>
+        <w:spacing w:before="0" w:beforeAutospacing="0" w:after="0" w:afterAutospacing="0"/>
+        <w:rPr>
+          <w:noProof/>
+          <w:color w:val="000000"/>
+        </w:rPr>
+      </w:pPr>
+      <w:r>
+        <w:rPr>
+          <w:noProof/>
+          <w:color w:val="000000"/>
+        </w:rPr>
+        <w:t>-Project in C#</w:t>
+      </w:r>
+      <w:r>
+        <w:rPr>
+          <w:noProof/>
+          <w:color w:val="000000"/>
+        </w:rPr>
+        <w:t xml:space="preserve"> for year 2 semester 2. Visual form project for a telephone company’s desk. In the end it should be able to recive and send data to a database.</w:t>
+      </w:r>
+    </w:p>
+    <w:p>
+      <w:pPr>
+        <w:pStyle w:val="NormalWeb"/>
+        <w:spacing w:before="0" w:beforeAutospacing="0" w:after="0" w:afterAutospacing="0"/>
+        <w:rPr>
+          <w:noProof/>
+          <w:color w:val="000000"/>
         </w:rPr>
       </w:pPr>
       <w:hyperlink r:id="rId14" w:history="1">
         <w:r>
           <w:rPr>
             <w:rStyle w:val="Hyperlink"/>
-            <w:lang w:val="ro"/>
+            <w:noProof/>
           </w:rPr>
-          <w:t>https://github.com/lieautman/Cristian-Mihail-Dumitrescu-site</w:t>
+          <w:t>https://github.com/lieautman/Proiect-anul2-sem2-programarea_aplicatiilor_windows</w:t>
         </w:r>
       </w:hyperlink>
-      <w:r>
-        <w:rPr>
-          <w:color w:val="000000"/>
-          <w:lang w:val="ro"/>
-        </w:rPr>
-        <w:t xml:space="preserve">  </w:t>
-      </w:r>
-    </w:p>
-    <w:p>
-      <w:pPr>
-        <w:pStyle w:val="NormalWeb"/>
-        <w:spacing w:before="0" w:beforeAutospacing="0" w:after="0" w:afterAutospacing="0"/>
-        <w:rPr>
-          <w:color w:val="000000"/>
-          <w:lang w:val="it-IT"/>
-        </w:rPr>
-      </w:pPr>
-    </w:p>
-    <w:p>
-      <w:pPr>
-        <w:pStyle w:val="NormalWeb"/>
-        <w:spacing w:before="0" w:beforeAutospacing="0" w:after="0" w:afterAutospacing="0"/>
-        <w:rPr>
-          <w:color w:val="000000"/>
-          <w:lang w:val="it-IT"/>
-        </w:rPr>
-      </w:pPr>
-      <w:r>
-        <w:rPr>
-          <w:color w:val="000000"/>
-          <w:lang w:val="it-IT"/>
-        </w:rPr>
-        <w:t>-Project for year 2 semeste</w:t>
-      </w:r>
-      <w:r>
-        <w:rPr>
-          <w:color w:val="000000"/>
-          <w:lang w:val="it-IT"/>
-        </w:rPr>
-        <w:t>r</w:t>
-      </w:r>
-      <w:r>
-        <w:rPr>
-          <w:color w:val="000000"/>
-          <w:lang w:val="it-IT"/>
-        </w:rPr>
-        <w:t xml:space="preserve"> 2 in UI Studio. I have developed an automated process that scrapes the BVB website for information about the best businesses to invest into in Romania. The robot creates a</w:t>
-      </w:r>
-      <w:r>
-        <w:rPr>
-          <w:color w:val="000000"/>
-          <w:lang w:val="it-IT"/>
-        </w:rPr>
-        <w:t xml:space="preserve"> local</w:t>
-      </w:r>
-      <w:r>
-        <w:rPr>
-          <w:color w:val="000000"/>
-          <w:lang w:val="it-IT"/>
-        </w:rPr>
-        <w:t xml:space="preserve"> database that can be used further to implement a trading bot.</w:t>
-      </w:r>
-    </w:p>
-    <w:p>
-      <w:pPr>
-        <w:pStyle w:val="NormalWeb"/>
-        <w:spacing w:before="0" w:beforeAutospacing="0" w:after="0" w:afterAutospacing="0"/>
-        <w:rPr>
-          <w:color w:val="000000"/>
-          <w:lang w:val="it-IT"/>
+    </w:p>
+    <w:p>
+      <w:pPr>
+        <w:pStyle w:val="NormalWeb"/>
+        <w:spacing w:before="0" w:beforeAutospacing="0" w:after="0" w:afterAutospacing="0"/>
+        <w:rPr>
+          <w:noProof/>
+          <w:color w:val="000000"/>
+        </w:rPr>
+      </w:pPr>
+    </w:p>
+    <w:p>
+      <w:pPr>
+        <w:pStyle w:val="NormalWeb"/>
+        <w:spacing w:before="0" w:beforeAutospacing="0" w:after="0" w:afterAutospacing="0"/>
+        <w:rPr>
+          <w:noProof/>
+          <w:color w:val="000000"/>
+          <w:lang w:val="ro-RO"/>
+        </w:rPr>
+      </w:pPr>
+      <w:r>
+        <w:rPr>
+          <w:noProof/>
+          <w:color w:val="000000"/>
+          <w:lang w:val="ro-RO"/>
+        </w:rPr>
+        <w:t>-</w:t>
+      </w:r>
+      <w:r>
+        <w:rPr>
+          <w:noProof/>
+          <w:color w:val="000000"/>
+        </w:rPr>
+        <w:t xml:space="preserve"> Web project</w:t>
+      </w:r>
+      <w:r>
+        <w:rPr>
+          <w:noProof/>
+          <w:color w:val="000000"/>
+          <w:lang w:val="ro-RO"/>
+        </w:rPr>
+        <w:t xml:space="preserve"> </w:t>
+      </w:r>
+      <w:r>
+        <w:rPr>
+          <w:noProof/>
+          <w:color w:val="000000"/>
+          <w:lang w:val="ro-RO"/>
+        </w:rPr>
+        <w:t>for</w:t>
+      </w:r>
+      <w:r>
+        <w:rPr>
+          <w:noProof/>
+          <w:color w:val="000000"/>
+          <w:lang w:val="ro-RO"/>
+        </w:rPr>
+        <w:t xml:space="preserve"> </w:t>
+      </w:r>
+      <w:r>
+        <w:rPr>
+          <w:noProof/>
+          <w:color w:val="000000"/>
+          <w:lang w:val="ro-RO"/>
+        </w:rPr>
+        <w:t>year</w:t>
+      </w:r>
+      <w:r>
+        <w:rPr>
+          <w:noProof/>
+          <w:color w:val="000000"/>
+          <w:lang w:val="ro-RO"/>
+        </w:rPr>
+        <w:t xml:space="preserve"> 3 semest</w:t>
+      </w:r>
+      <w:r>
+        <w:rPr>
+          <w:noProof/>
+          <w:color w:val="000000"/>
+          <w:lang w:val="ro-RO"/>
+        </w:rPr>
+        <w:t>er</w:t>
+      </w:r>
+      <w:r>
+        <w:rPr>
+          <w:noProof/>
+          <w:color w:val="000000"/>
+          <w:lang w:val="ro-RO"/>
+        </w:rPr>
+        <w:t xml:space="preserve"> 1. </w:t>
+      </w:r>
+      <w:r>
+        <w:rPr>
+          <w:noProof/>
+          <w:color w:val="000000"/>
+          <w:lang w:val="ro-RO"/>
+        </w:rPr>
+        <w:t xml:space="preserve">Me and 2 coleagues completed a web app alike </w:t>
+      </w:r>
+      <w:r>
+        <w:rPr>
+          <w:noProof/>
+          <w:color w:val="000000"/>
+          <w:lang w:val="ro-RO"/>
+        </w:rPr>
+        <w:t>github/bugzilla.</w:t>
+      </w:r>
+      <w:r>
+        <w:rPr>
+          <w:noProof/>
+          <w:color w:val="000000"/>
+          <w:lang w:val="ro-RO"/>
+        </w:rPr>
+        <w:t xml:space="preserve"> The front-end is in React+Redux and the back-end is in Express</w:t>
+      </w:r>
+      <w:r>
+        <w:rPr>
+          <w:noProof/>
+          <w:color w:val="000000"/>
+          <w:lang w:val="ro-RO"/>
+        </w:rPr>
+        <w:t xml:space="preserve">. </w:t>
+      </w:r>
+      <w:r>
+        <w:rPr>
+          <w:noProof/>
+          <w:color w:val="000000"/>
+          <w:lang w:val="ro-RO"/>
+        </w:rPr>
+        <w:t>It is a javascript app</w:t>
+      </w:r>
+      <w:r>
+        <w:rPr>
+          <w:noProof/>
+          <w:color w:val="000000"/>
+          <w:lang w:val="ro-RO"/>
+        </w:rPr>
+        <w:t xml:space="preserve">. </w:t>
+      </w:r>
+      <w:r>
+        <w:rPr>
+          <w:noProof/>
+          <w:color w:val="000000"/>
+          <w:lang w:val="ro-RO"/>
+        </w:rPr>
+        <w:t>Github code</w:t>
+      </w:r>
+      <w:r>
+        <w:rPr>
+          <w:noProof/>
+          <w:color w:val="000000"/>
+          <w:lang w:val="ro-RO"/>
+        </w:rPr>
+        <w:t>:</w:t>
+      </w:r>
+    </w:p>
+    <w:p>
+      <w:pPr>
+        <w:pStyle w:val="NormalWeb"/>
+        <w:spacing w:before="0" w:beforeAutospacing="0" w:after="0" w:afterAutospacing="0"/>
+        <w:rPr>
+          <w:noProof/>
+          <w:color w:val="000000"/>
+          <w:lang w:val="ro-RO"/>
         </w:rPr>
       </w:pPr>
       <w:hyperlink r:id="rId15" w:history="1">
         <w:r>
           <w:rPr>
             <w:rStyle w:val="Hyperlink"/>
-            <w:lang w:val="it-IT"/>
+            <w:noProof/>
+            <w:lang w:val="ro-RO"/>
           </w:rPr>
-          <w:t>https://github.com/lieautman/Proiect-anul2-sem2-practica-EY-RPA</w:t>
+          <w:t>https://github.com/lieautman/Proiect-Tehnologii-web</w:t>
         </w:r>
       </w:hyperlink>
-    </w:p>
-    <w:p>
-      <w:pPr>
-        <w:pStyle w:val="NormalWeb"/>
-        <w:spacing w:before="0" w:beforeAutospacing="0" w:after="0" w:afterAutospacing="0"/>
-        <w:rPr>
-          <w:color w:val="000000"/>
-          <w:lang w:val="it-IT"/>
-        </w:rPr>
-      </w:pPr>
-    </w:p>
-    <w:p>
-      <w:pPr>
-        <w:pStyle w:val="NormalWeb"/>
-        <w:spacing w:before="0" w:beforeAutospacing="0" w:after="0" w:afterAutospacing="0"/>
-        <w:rPr>
-          <w:color w:val="000000"/>
-          <w:lang w:val="it-IT"/>
-        </w:rPr>
-      </w:pPr>
-      <w:r>
-        <w:rPr>
-          <w:color w:val="000000"/>
-          <w:lang w:val="it-IT"/>
-        </w:rPr>
-        <w:t>-(ONGOING) Project in C#</w:t>
-      </w:r>
-      <w:r>
-        <w:rPr>
-          <w:color w:val="000000"/>
-          <w:lang w:val="it-IT"/>
-        </w:rPr>
-        <w:t xml:space="preserve"> for year 2 semester 2. Visual form project for a telephone company’s desk. In the end it should be able to recive and send data to a database.</w:t>
-      </w:r>
-    </w:p>
-    <w:p>
-      <w:pPr>
-        <w:pStyle w:val="NormalWeb"/>
-        <w:spacing w:before="0" w:beforeAutospacing="0" w:after="0" w:afterAutospacing="0"/>
-        <w:rPr>
-          <w:color w:val="000000"/>
-          <w:lang w:val="it-IT"/>
-        </w:rPr>
-      </w:pPr>
-      <w:hyperlink r:id="rId16" w:history="1">
-        <w:r>
-          <w:rPr>
-            <w:rStyle w:val="Hyperlink"/>
-            <w:lang w:val="it-IT"/>
-          </w:rPr>
-          <w:t>https://github.com/lieautman/Proiect-anul2-sem2-programarea_aplicatiilor_windows</w:t>
-        </w:r>
-      </w:hyperlink>
-    </w:p>
-    <w:p>
-      <w:pPr>
-        <w:pStyle w:val="NormalWeb"/>
-        <w:spacing w:before="0" w:beforeAutospacing="0" w:after="0" w:afterAutospacing="0"/>
-        <w:rPr>
-          <w:color w:val="000000"/>
-          <w:lang w:val="it-IT"/>
-        </w:rPr>
-      </w:pPr>
-    </w:p>
-    <w:p>
-      <w:pPr>
-        <w:pStyle w:val="NormalWeb"/>
-        <w:spacing w:before="0" w:beforeAutospacing="0" w:after="0" w:afterAutospacing="0"/>
-        <w:rPr>
-          <w:color w:val="000000"/>
-          <w:lang w:val="it-IT"/>
-        </w:rPr>
-      </w:pPr>
-      <w:r>
-        <w:rPr>
-          <w:color w:val="000000"/>
-          <w:lang w:val="it-IT"/>
+      <w:r>
+        <w:rPr>
+          <w:noProof/>
+          <w:color w:val="000000"/>
+          <w:lang w:val="ro-RO"/>
+        </w:rPr>
+        <w:t xml:space="preserve">  </w:t>
+      </w:r>
+    </w:p>
+    <w:p>
+      <w:pPr>
+        <w:pStyle w:val="NormalWeb"/>
+        <w:spacing w:before="0" w:beforeAutospacing="0" w:after="0" w:afterAutospacing="0"/>
+        <w:rPr>
+          <w:noProof/>
+          <w:color w:val="000000"/>
+        </w:rPr>
+      </w:pPr>
+    </w:p>
+    <w:p>
+      <w:pPr>
+        <w:pStyle w:val="NormalWeb"/>
+        <w:spacing w:before="0" w:beforeAutospacing="0" w:after="0" w:afterAutospacing="0"/>
+        <w:rPr>
+          <w:noProof/>
+          <w:color w:val="000000"/>
+        </w:rPr>
+      </w:pPr>
+      <w:r>
+        <w:rPr>
+          <w:noProof/>
+          <w:color w:val="000000"/>
         </w:rPr>
         <w:t xml:space="preserve">-I have also tried to develop the front-end of a website (HTML,CSS,JS) for a local firm and host it (on a linux vm), in my spare time, but under the current conditions I was unable to open it up to the </w:t>
       </w:r>
       <w:r>
         <w:rPr>
-          <w:color w:val="000000"/>
-          <w:lang w:val="it-IT"/>
+          <w:noProof/>
+          <w:color w:val="000000"/>
         </w:rPr>
         <w:t>public</w:t>
       </w:r>
       <w:r>
         <w:rPr>
-          <w:color w:val="000000"/>
-          <w:lang w:val="it-IT"/>
+          <w:noProof/>
+          <w:color w:val="000000"/>
         </w:rPr>
         <w:t>.</w:t>
       </w:r>
@@ -1467,7 +1739,7 @@
         <w:pStyle w:val="NormalWeb"/>
         <w:spacing w:before="0" w:beforeAutospacing="0" w:after="0" w:afterAutospacing="0"/>
         <w:rPr>
-          <w:rFonts w:ascii="Verdana" w:hAnsi="Verdana"/>
+          <w:noProof/>
           <w:color w:val="000000"/>
           <w:sz w:val="18"/>
           <w:szCs w:val="18"/>
@@ -1476,10 +1748,143 @@
     </w:p>
     <w:p>
       <w:pPr>
+        <w:pStyle w:val="NormalWeb"/>
+        <w:spacing w:before="0" w:beforeAutospacing="0" w:after="0" w:afterAutospacing="0"/>
+        <w:rPr>
+          <w:noProof/>
+          <w:color w:val="000000"/>
+          <w:sz w:val="18"/>
+          <w:szCs w:val="18"/>
+        </w:rPr>
+      </w:pPr>
+    </w:p>
+    <w:p>
+      <w:pPr>
+        <w:pStyle w:val="NormalWeb"/>
+        <w:spacing w:before="0" w:beforeAutospacing="0" w:after="0" w:afterAutospacing="0"/>
+        <w:rPr>
+          <w:noProof/>
+          <w:color w:val="000000"/>
+          <w:sz w:val="18"/>
+          <w:szCs w:val="18"/>
+        </w:rPr>
+      </w:pPr>
+    </w:p>
+    <w:p>
+      <w:pPr>
+        <w:pStyle w:val="NormalWeb"/>
+        <w:spacing w:before="0" w:beforeAutospacing="0" w:after="0" w:afterAutospacing="0"/>
+        <w:rPr>
+          <w:noProof/>
+          <w:color w:val="000000"/>
+          <w:sz w:val="18"/>
+          <w:szCs w:val="18"/>
+        </w:rPr>
+      </w:pPr>
+    </w:p>
+    <w:p>
+      <w:pPr>
+        <w:pStyle w:val="NormalWeb"/>
+        <w:spacing w:before="0" w:beforeAutospacing="0" w:after="0" w:afterAutospacing="0"/>
+        <w:rPr>
+          <w:noProof/>
+          <w:color w:val="000000"/>
+          <w:sz w:val="18"/>
+          <w:szCs w:val="18"/>
+        </w:rPr>
+      </w:pPr>
+    </w:p>
+    <w:p>
+      <w:pPr>
+        <w:pStyle w:val="NormalWeb"/>
+        <w:spacing w:before="0" w:beforeAutospacing="0" w:after="0" w:afterAutospacing="0"/>
+        <w:rPr>
+          <w:noProof/>
+          <w:color w:val="000000"/>
+          <w:sz w:val="18"/>
+          <w:szCs w:val="18"/>
+        </w:rPr>
+      </w:pPr>
+    </w:p>
+    <w:p>
+      <w:pPr>
+        <w:pStyle w:val="NormalWeb"/>
+        <w:spacing w:before="0" w:beforeAutospacing="0" w:after="0" w:afterAutospacing="0"/>
+        <w:rPr>
+          <w:noProof/>
+          <w:color w:val="000000"/>
+          <w:sz w:val="18"/>
+          <w:szCs w:val="18"/>
+        </w:rPr>
+      </w:pPr>
+    </w:p>
+    <w:p>
+      <w:pPr>
+        <w:pStyle w:val="NormalWeb"/>
+        <w:spacing w:before="0" w:beforeAutospacing="0" w:after="0" w:afterAutospacing="0"/>
+        <w:rPr>
+          <w:noProof/>
+          <w:color w:val="000000"/>
+          <w:sz w:val="18"/>
+          <w:szCs w:val="18"/>
+        </w:rPr>
+      </w:pPr>
+    </w:p>
+    <w:p>
+      <w:pPr>
+        <w:pStyle w:val="NormalWeb"/>
+        <w:spacing w:before="0" w:beforeAutospacing="0" w:after="0" w:afterAutospacing="0"/>
+        <w:rPr>
+          <w:noProof/>
+          <w:color w:val="000000"/>
+          <w:sz w:val="18"/>
+          <w:szCs w:val="18"/>
+        </w:rPr>
+      </w:pPr>
+    </w:p>
+    <w:p>
+      <w:pPr>
+        <w:pStyle w:val="NormalWeb"/>
+        <w:spacing w:before="0" w:beforeAutospacing="0" w:after="0" w:afterAutospacing="0"/>
+        <w:rPr>
+          <w:noProof/>
+          <w:color w:val="000000"/>
+          <w:sz w:val="18"/>
+          <w:szCs w:val="18"/>
+        </w:rPr>
+      </w:pPr>
+    </w:p>
+    <w:p>
+      <w:pPr>
+        <w:pStyle w:val="NormalWeb"/>
+        <w:spacing w:before="0" w:beforeAutospacing="0" w:after="0" w:afterAutospacing="0"/>
+        <w:rPr>
+          <w:noProof/>
+          <w:color w:val="000000"/>
+          <w:sz w:val="18"/>
+          <w:szCs w:val="18"/>
+        </w:rPr>
+      </w:pPr>
+    </w:p>
+    <w:p>
+      <w:pPr>
+        <w:pStyle w:val="NormalWeb"/>
+        <w:spacing w:before="0" w:beforeAutospacing="0" w:after="0" w:afterAutospacing="0"/>
+        <w:rPr>
+          <w:noProof/>
+          <w:color w:val="000000"/>
+          <w:sz w:val="18"/>
+          <w:szCs w:val="18"/>
+        </w:rPr>
+      </w:pPr>
+    </w:p>
+    <w:p>
+      <w:pPr>
         <w:pStyle w:val="IntenseQuote"/>
         <w:ind w:left="90" w:right="0"/>
         <w:rPr>
           <w:rFonts w:ascii="Times New Roman" w:hAnsi="Times New Roman"/>
+          <w:noProof/>
           <w:sz w:val="28"/>
           <w:szCs w:val="28"/>
         </w:rPr>
@@ -1487,6 +1892,7 @@
       <w:r>
         <w:rPr>
           <w:rFonts w:ascii="Times New Roman" w:hAnsi="Times New Roman"/>
+          <w:noProof/>
           <w:sz w:val="28"/>
           <w:szCs w:val="28"/>
         </w:rPr>
@@ -1498,116 +1904,119 @@
         <w:pStyle w:val="NormalWeb"/>
         <w:spacing w:before="0" w:beforeAutospacing="0" w:after="0" w:afterAutospacing="0"/>
         <w:rPr>
-          <w:color w:val="000000"/>
-          <w:lang w:val="ro-RO"/>
-        </w:rPr>
-      </w:pPr>
-      <w:r>
-        <w:rPr>
-          <w:color w:val="000000"/>
-          <w:lang w:val="ro-RO"/>
+          <w:noProof/>
+          <w:color w:val="000000"/>
+        </w:rPr>
+      </w:pPr>
+      <w:r>
+        <w:rPr>
+          <w:noProof/>
+          <w:color w:val="000000"/>
         </w:rPr>
         <w:t xml:space="preserve">2019 </w:t>
       </w:r>
       <w:r>
         <w:rPr>
-          <w:color w:val="000000"/>
-          <w:lang w:val="ro-RO"/>
+          <w:noProof/>
+          <w:color w:val="000000"/>
         </w:rPr>
         <w:t xml:space="preserve">–Academy of </w:t>
       </w:r>
       <w:r>
         <w:rPr>
-          <w:color w:val="000000"/>
-          <w:lang w:val="ro-RO"/>
+          <w:noProof/>
+          <w:color w:val="000000"/>
         </w:rPr>
         <w:t>E</w:t>
       </w:r>
       <w:r>
         <w:rPr>
-          <w:color w:val="000000"/>
-          <w:lang w:val="ro-RO"/>
+          <w:noProof/>
+          <w:color w:val="000000"/>
         </w:rPr>
         <w:t xml:space="preserve">conomic </w:t>
       </w:r>
       <w:r>
         <w:rPr>
-          <w:color w:val="000000"/>
-          <w:lang w:val="ro-RO"/>
+          <w:noProof/>
+          <w:color w:val="000000"/>
         </w:rPr>
         <w:t>Studies</w:t>
       </w:r>
       <w:r>
         <w:rPr>
-          <w:color w:val="000000"/>
-          <w:lang w:val="ro-RO"/>
+          <w:noProof/>
+          <w:color w:val="000000"/>
         </w:rPr>
         <w:t>-</w:t>
       </w:r>
       <w:r>
         <w:rPr>
+          <w:noProof/>
           <w:shd w:val="clear" w:color="auto" w:fill="FFFFFF"/>
         </w:rPr>
         <w:t>Faculty of Cybernetics, Statistics and</w:t>
       </w:r>
       <w:r>
         <w:rPr>
+          <w:noProof/>
           <w:shd w:val="clear" w:color="auto" w:fill="FFFFFF"/>
         </w:rPr>
         <w:t xml:space="preserve"> </w:t>
       </w:r>
       <w:r>
         <w:rPr>
+          <w:noProof/>
           <w:shd w:val="clear" w:color="auto" w:fill="FFFFFF"/>
         </w:rPr>
         <w:t>Economical Informatics</w:t>
       </w:r>
       <w:r>
         <w:rPr>
-          <w:color w:val="000000"/>
-          <w:lang w:val="ro-RO"/>
+          <w:noProof/>
+          <w:color w:val="000000"/>
         </w:rPr>
         <w:t xml:space="preserve"> </w:t>
       </w:r>
       <w:r>
         <w:rPr>
-          <w:color w:val="000000"/>
-          <w:lang w:val="ro-RO"/>
+          <w:noProof/>
+          <w:color w:val="000000"/>
         </w:rPr>
         <w:t xml:space="preserve">Year I at </w:t>
       </w:r>
       <w:r>
         <w:rPr>
-          <w:color w:val="000000"/>
-          <w:lang w:val="ro-RO"/>
+          <w:noProof/>
+          <w:color w:val="000000"/>
         </w:rPr>
         <w:t xml:space="preserve">Economic Informatics </w:t>
       </w:r>
       <w:r>
         <w:rPr>
-          <w:color w:val="000000"/>
-          <w:lang w:val="ro-RO"/>
+          <w:noProof/>
+          <w:color w:val="000000"/>
         </w:rPr>
         <w:t xml:space="preserve"> </w:t>
       </w:r>
       <w:r>
         <w:rPr>
-          <w:color w:val="000000"/>
-          <w:lang w:val="ro-RO"/>
+          <w:noProof/>
+          <w:color w:val="000000"/>
         </w:rPr>
         <w:t>–</w:t>
       </w:r>
       <w:r>
         <w:rPr>
-          <w:color w:val="000000"/>
-          <w:lang w:val="ro-RO"/>
+          <w:noProof/>
+          <w:color w:val="000000"/>
         </w:rPr>
         <w:t xml:space="preserve">Entry grade </w:t>
       </w:r>
       <w:r>
         <w:rPr>
-          <w:color w:val="000000"/>
-          <w:lang w:val="ro-RO"/>
+          <w:noProof/>
+          <w:color w:val="000000"/>
         </w:rPr>
         <w:t xml:space="preserve"> 9,49.</w:t>
       </w:r>
@@ -1617,29 +2026,29 @@
         <w:pStyle w:val="NormalWeb"/>
         <w:spacing w:before="0" w:beforeAutospacing="0" w:after="0" w:afterAutospacing="0"/>
         <w:rPr>
-          <w:color w:val="000000"/>
-          <w:lang w:val="ro-RO"/>
-        </w:rPr>
-      </w:pPr>
-      <w:r>
-        <w:rPr>
-          <w:color w:val="000000"/>
-          <w:lang w:val="ro-RO"/>
+          <w:noProof/>
+          <w:color w:val="000000"/>
+        </w:rPr>
+      </w:pPr>
+      <w:r>
+        <w:rPr>
+          <w:noProof/>
+          <w:color w:val="000000"/>
         </w:rPr>
         <w:t xml:space="preserve">Bac </w:t>
       </w:r>
       <w:bookmarkStart w:id="0" w:name="_Hlk48837332"/>
       <w:r>
         <w:rPr>
-          <w:color w:val="000000"/>
-          <w:lang w:val="ro-RO"/>
+          <w:noProof/>
+          <w:color w:val="000000"/>
         </w:rPr>
         <w:t xml:space="preserve">grade </w:t>
       </w:r>
       <w:r>
         <w:rPr>
-          <w:color w:val="000000"/>
-          <w:lang w:val="ro-RO"/>
+          <w:noProof/>
+          <w:color w:val="000000"/>
         </w:rPr>
         <w:t>9,36.</w:t>
       </w:r>
@@ -1650,59 +2059,59 @@
         <w:pStyle w:val="NormalWeb"/>
         <w:spacing w:before="0" w:beforeAutospacing="0" w:after="0" w:afterAutospacing="0"/>
         <w:rPr>
-          <w:color w:val="000000"/>
-          <w:lang w:val="ro-RO"/>
-        </w:rPr>
-      </w:pPr>
-    </w:p>
-    <w:p>
-      <w:pPr>
-        <w:pStyle w:val="NormalWeb"/>
-        <w:spacing w:before="0" w:beforeAutospacing="0" w:after="0" w:afterAutospacing="0"/>
-        <w:rPr>
-          <w:color w:val="000000"/>
-          <w:lang w:val="ro-RO"/>
-        </w:rPr>
-      </w:pPr>
-      <w:r>
-        <w:rPr>
-          <w:color w:val="000000"/>
-          <w:lang w:val="ro-RO"/>
+          <w:noProof/>
+          <w:color w:val="000000"/>
+        </w:rPr>
+      </w:pPr>
+    </w:p>
+    <w:p>
+      <w:pPr>
+        <w:pStyle w:val="NormalWeb"/>
+        <w:spacing w:before="0" w:beforeAutospacing="0" w:after="0" w:afterAutospacing="0"/>
+        <w:rPr>
+          <w:noProof/>
+          <w:color w:val="000000"/>
+        </w:rPr>
+      </w:pPr>
+      <w:r>
+        <w:rPr>
+          <w:noProof/>
+          <w:color w:val="000000"/>
         </w:rPr>
         <w:t xml:space="preserve">Caracal, </w:t>
       </w:r>
       <w:r>
         <w:rPr>
-          <w:color w:val="000000"/>
-          <w:lang w:val="ro-RO"/>
+          <w:noProof/>
+          <w:color w:val="000000"/>
         </w:rPr>
         <w:t xml:space="preserve">Bac diploma </w:t>
       </w:r>
       <w:r>
         <w:rPr>
-          <w:color w:val="000000"/>
-          <w:lang w:val="ro-RO"/>
+          <w:noProof/>
+          <w:color w:val="000000"/>
         </w:rPr>
         <w:t xml:space="preserve">, </w:t>
       </w:r>
       <w:r>
         <w:rPr>
-          <w:color w:val="000000"/>
-          <w:lang w:val="ro-RO"/>
+          <w:noProof/>
+          <w:color w:val="000000"/>
         </w:rPr>
         <w:t>Highschool</w:t>
       </w:r>
       <w:r>
         <w:rPr>
-          <w:color w:val="000000"/>
-          <w:lang w:val="ro-RO"/>
+          <w:noProof/>
+          <w:color w:val="000000"/>
         </w:rPr>
         <w:t xml:space="preserve"> "Mihai Viteazul", 2019</w:t>
       </w:r>
       <w:r>
         <w:rPr>
-          <w:color w:val="000000"/>
-          <w:lang w:val="ro-RO"/>
+          <w:noProof/>
+          <w:color w:val="000000"/>
         </w:rPr>
         <w:t>.</w:t>
       </w:r>
@@ -1713,6 +2122,7 @@
         <w:ind w:left="90" w:right="0"/>
         <w:rPr>
           <w:rFonts w:ascii="Times New Roman" w:hAnsi="Times New Roman"/>
+          <w:noProof/>
           <w:sz w:val="28"/>
           <w:szCs w:val="28"/>
         </w:rPr>
@@ -1720,6 +2130,7 @@
       <w:r>
         <w:rPr>
           <w:rFonts w:ascii="Times New Roman" w:hAnsi="Times New Roman"/>
+          <w:noProof/>
           <w:sz w:val="28"/>
           <w:szCs w:val="28"/>
         </w:rPr>
@@ -1730,13 +2141,15 @@
       <w:pPr>
         <w:rPr>
           <w:rFonts w:ascii="Times New Roman" w:hAnsi="Times New Roman"/>
-          <w:sz w:val="24"/>
-          <w:szCs w:val="24"/>
-        </w:rPr>
-      </w:pPr>
-      <w:r>
-        <w:rPr>
-          <w:rFonts w:ascii="Times New Roman" w:hAnsi="Times New Roman"/>
+          <w:noProof/>
+          <w:sz w:val="24"/>
+          <w:szCs w:val="24"/>
+        </w:rPr>
+      </w:pPr>
+      <w:r>
+        <w:rPr>
+          <w:rFonts w:ascii="Times New Roman" w:hAnsi="Times New Roman"/>
+          <w:noProof/>
           <w:sz w:val="24"/>
           <w:szCs w:val="24"/>
         </w:rPr>
@@ -1747,22 +2160,24 @@
       <w:pPr>
         <w:rPr>
           <w:rFonts w:ascii="Times New Roman" w:hAnsi="Times New Roman"/>
-          <w:sz w:val="24"/>
-          <w:szCs w:val="24"/>
-        </w:rPr>
-      </w:pPr>
-      <w:r>
-        <w:rPr>
-          <w:rFonts w:ascii="Times New Roman" w:hAnsi="Times New Roman"/>
-          <w:sz w:val="24"/>
-          <w:szCs w:val="24"/>
-        </w:rPr>
-        <w:lastRenderedPageBreak/>
+          <w:noProof/>
+          <w:sz w:val="24"/>
+          <w:szCs w:val="24"/>
+        </w:rPr>
+      </w:pPr>
+      <w:r>
+        <w:rPr>
+          <w:rFonts w:ascii="Times New Roman" w:hAnsi="Times New Roman"/>
+          <w:noProof/>
+          <w:sz w:val="24"/>
+          <w:szCs w:val="24"/>
+        </w:rPr>
         <w:t>English</w:t>
       </w:r>
       <w:r>
         <w:rPr>
           <w:rFonts w:ascii="Times New Roman" w:hAnsi="Times New Roman"/>
+          <w:noProof/>
           <w:sz w:val="24"/>
           <w:szCs w:val="24"/>
         </w:rPr>
@@ -1771,30 +2186,16 @@
       <w:r>
         <w:rPr>
           <w:rFonts w:ascii="Times New Roman" w:hAnsi="Times New Roman"/>
-          <w:sz w:val="24"/>
-          <w:szCs w:val="24"/>
-        </w:rPr>
-        <w:t>experi</w:t>
-      </w:r>
-      <w:r>
-        <w:rPr>
-          <w:rFonts w:ascii="Times New Roman" w:hAnsi="Times New Roman"/>
-          <w:sz w:val="24"/>
-          <w:szCs w:val="24"/>
-        </w:rPr>
-        <w:t>enced</w:t>
-      </w:r>
-      <w:r>
-        <w:rPr>
-          <w:rFonts w:ascii="Times New Roman" w:hAnsi="Times New Roman"/>
-          <w:sz w:val="24"/>
-          <w:szCs w:val="24"/>
-        </w:rPr>
-        <w:t>:</w:t>
-      </w:r>
-      <w:r>
-        <w:rPr>
-          <w:rFonts w:ascii="Times New Roman" w:hAnsi="Times New Roman"/>
+          <w:noProof/>
+          <w:sz w:val="24"/>
+          <w:szCs w:val="24"/>
+        </w:rPr>
+        <w:t>experienced:</w:t>
+      </w:r>
+      <w:r>
+        <w:rPr>
+          <w:rFonts w:ascii="Times New Roman" w:hAnsi="Times New Roman"/>
+          <w:noProof/>
           <w:sz w:val="24"/>
           <w:szCs w:val="24"/>
         </w:rPr>
@@ -1803,6 +2204,7 @@
       <w:r>
         <w:rPr>
           <w:rFonts w:ascii="Times New Roman" w:hAnsi="Times New Roman"/>
+          <w:noProof/>
           <w:sz w:val="24"/>
           <w:szCs w:val="24"/>
         </w:rPr>
@@ -1811,6 +2213,7 @@
       <w:r>
         <w:rPr>
           <w:rFonts w:ascii="Times New Roman" w:hAnsi="Times New Roman"/>
+          <w:noProof/>
           <w:sz w:val="24"/>
           <w:szCs w:val="24"/>
         </w:rPr>
@@ -1819,6 +2222,7 @@
       <w:r>
         <w:rPr>
           <w:rFonts w:ascii="Times New Roman" w:hAnsi="Times New Roman"/>
+          <w:noProof/>
           <w:sz w:val="24"/>
           <w:szCs w:val="24"/>
         </w:rPr>
@@ -1827,6 +2231,7 @@
       <w:r>
         <w:rPr>
           <w:rFonts w:ascii="Times New Roman" w:hAnsi="Times New Roman"/>
+          <w:noProof/>
           <w:sz w:val="24"/>
           <w:szCs w:val="24"/>
         </w:rPr>
@@ -1837,13 +2242,15 @@
       <w:pPr>
         <w:rPr>
           <w:rFonts w:ascii="Times New Roman" w:hAnsi="Times New Roman"/>
-          <w:sz w:val="24"/>
-          <w:szCs w:val="24"/>
-        </w:rPr>
-      </w:pPr>
-      <w:r>
-        <w:rPr>
-          <w:rFonts w:ascii="Times New Roman" w:hAnsi="Times New Roman"/>
+          <w:noProof/>
+          <w:sz w:val="24"/>
+          <w:szCs w:val="24"/>
+        </w:rPr>
+      </w:pPr>
+      <w:r>
+        <w:rPr>
+          <w:rFonts w:ascii="Times New Roman" w:hAnsi="Times New Roman"/>
+          <w:noProof/>
           <w:sz w:val="24"/>
           <w:szCs w:val="24"/>
         </w:rPr>
@@ -1852,6 +2259,7 @@
       <w:r>
         <w:rPr>
           <w:rFonts w:ascii="Times New Roman" w:hAnsi="Times New Roman"/>
+          <w:noProof/>
           <w:sz w:val="24"/>
           <w:szCs w:val="24"/>
         </w:rPr>
@@ -1860,6 +2268,7 @@
       <w:r>
         <w:rPr>
           <w:rFonts w:ascii="Times New Roman" w:hAnsi="Times New Roman"/>
+          <w:noProof/>
           <w:sz w:val="24"/>
           <w:szCs w:val="24"/>
         </w:rPr>
@@ -1868,34 +2277,11 @@
       <w:r>
         <w:rPr>
           <w:rFonts w:ascii="Times New Roman" w:hAnsi="Times New Roman"/>
-          <w:sz w:val="24"/>
-          <w:szCs w:val="24"/>
-        </w:rPr>
-        <w:t>experi</w:t>
-      </w:r>
-      <w:r>
-        <w:rPr>
-          <w:rFonts w:ascii="Times New Roman" w:hAnsi="Times New Roman"/>
-          <w:sz w:val="24"/>
-          <w:szCs w:val="24"/>
-        </w:rPr>
-        <w:t>enced</w:t>
-      </w:r>
-      <w:r>
-        <w:rPr>
-          <w:rFonts w:ascii="Times New Roman" w:hAnsi="Times New Roman"/>
-          <w:sz w:val="24"/>
-          <w:szCs w:val="24"/>
-        </w:rPr>
-        <w:t xml:space="preserve">: </w:t>
-      </w:r>
-      <w:r>
-        <w:rPr>
-          <w:rFonts w:ascii="Times New Roman" w:hAnsi="Times New Roman"/>
-          <w:sz w:val="24"/>
-          <w:szCs w:val="24"/>
-        </w:rPr>
-        <w:t xml:space="preserve">writing, reading, speaking.  </w:t>
+          <w:noProof/>
+          <w:sz w:val="24"/>
+          <w:szCs w:val="24"/>
+        </w:rPr>
+        <w:t xml:space="preserve">experienced: writing, reading, speaking.  </w:t>
       </w:r>
     </w:p>
     <w:sectPr>
@@ -1909,7 +2295,7 @@
 </file>
 
 <file path=word/numbering.xml><?xml version="1.0" encoding="utf-8"?>
-<w:numbering xmlns:wpc="http://schemas.microsoft.com/office/word/2010/wordprocessingCanvas" xmlns:cx="http://schemas.microsoft.com/office/drawing/2014/chartex" xmlns:cx1="http://schemas.microsoft.com/office/drawing/2015/9/8/chartex" xmlns:cx2="http://schemas.microsoft.com/office/drawing/2015/10/21/chartex" xmlns:cx3="http://schemas.microsoft.com/office/drawing/2016/5/9/chartex" xmlns:cx4="http://schemas.microsoft.com/office/drawing/2016/5/10/chartex" xmlns:cx5="http://schemas.microsoft.com/office/drawing/2016/5/11/chartex" xmlns:cx6="http://schemas.microsoft.com/office/drawing/2016/5/12/chartex" xmlns:cx7="http://schemas.microsoft.com/office/drawing/2016/5/13/chartex" xmlns:cx8="http://schemas.microsoft.com/office/drawing/2016/5/14/chartex" xmlns:mc="http://schemas.openxmlformats.org/markup-compatibility/2006" xmlns:aink="http://schemas.microsoft.com/office/drawing/2016/ink" xmlns:am3d="http://schemas.microsoft.com/office/drawing/2017/model3d" xmlns:o="urn:schemas-microsoft-com:office:office" xmlns:r="http://schemas.openxmlformats.org/officeDocument/2006/relationships" xmlns:m="http://schemas.openxmlformats.org/officeDocument/2006/math" xmlns:v="urn:schemas-microsoft-com:vml" xmlns:wp14="http://schemas.microsoft.com/office/word/2010/wordprocessingDrawing" xmlns:wp="http://schemas.openxmlformats.org/drawingml/2006/wordprocessingDrawing" xmlns:w10="urn:schemas-microsoft-com:office:word" xmlns:w="http://schemas.openxmlformats.org/wordprocessingml/2006/main" xmlns:w14="http://schemas.microsoft.com/office/word/2010/wordml" xmlns:w15="http://schemas.microsoft.com/office/word/2012/wordml" xmlns:w16cex="http://schemas.microsoft.com/office/word/2018/wordml/cex" xmlns:w16cid="http://schemas.microsoft.com/office/word/2016/wordml/cid" xmlns:w16="http://schemas.microsoft.com/office/word/2018/wordml" xmlns:w16se="http://schemas.microsoft.com/office/word/2015/wordml/symex" xmlns:wpg="http://schemas.microsoft.com/office/word/2010/wordprocessingGroup" xmlns:wpi="http://schemas.microsoft.com/office/word/2010/wordprocessingInk" xmlns:wne="http://schemas.microsoft.com/office/word/2006/wordml" xmlns:wps="http://schemas.microsoft.com/office/word/2010/wordprocessingShape" mc:Ignorable="w14 w15 w16se w16cid w16 w16cex wp14">
+<w:numbering xmlns:wpc="http://schemas.microsoft.com/office/word/2010/wordprocessingCanvas" xmlns:cx="http://schemas.microsoft.com/office/drawing/2014/chartex" xmlns:cx1="http://schemas.microsoft.com/office/drawing/2015/9/8/chartex" xmlns:cx2="http://schemas.microsoft.com/office/drawing/2015/10/21/chartex" xmlns:cx3="http://schemas.microsoft.com/office/drawing/2016/5/9/chartex" xmlns:cx4="http://schemas.microsoft.com/office/drawing/2016/5/10/chartex" xmlns:cx5="http://schemas.microsoft.com/office/drawing/2016/5/11/chartex" xmlns:cx6="http://schemas.microsoft.com/office/drawing/2016/5/12/chartex" xmlns:cx7="http://schemas.microsoft.com/office/drawing/2016/5/13/chartex" xmlns:cx8="http://schemas.microsoft.com/office/drawing/2016/5/14/chartex" xmlns:mc="http://schemas.openxmlformats.org/markup-compatibility/2006" xmlns:aink="http://schemas.microsoft.com/office/drawing/2016/ink" xmlns:am3d="http://schemas.microsoft.com/office/drawing/2017/model3d" xmlns:o="urn:schemas-microsoft-com:office:office" xmlns:r="http://schemas.openxmlformats.org/officeDocument/2006/relationships" xmlns:m="http://schemas.openxmlformats.org/officeDocument/2006/math" xmlns:v="urn:schemas-microsoft-com:vml" xmlns:wp14="http://schemas.microsoft.com/office/word/2010/wordprocessingDrawing" xmlns:wp="http://schemas.openxmlformats.org/drawingml/2006/wordprocessingDrawing" xmlns:w10="urn:schemas-microsoft-com:office:word" xmlns:w="http://schemas.openxmlformats.org/wordprocessingml/2006/main" xmlns:w14="http://schemas.microsoft.com/office/word/2010/wordml" xmlns:w15="http://schemas.microsoft.com/office/word/2012/wordml" xmlns:w16cex="http://schemas.microsoft.com/office/word/2018/wordml/cex" xmlns:w16cid="http://schemas.microsoft.com/office/word/2016/wordml/cid" xmlns:w16="http://schemas.microsoft.com/office/word/2018/wordml" xmlns:w16sdtdh="http://schemas.microsoft.com/office/word/2020/wordml/sdtdatahash" xmlns:w16se="http://schemas.microsoft.com/office/word/2015/wordml/symex" xmlns:wpg="http://schemas.microsoft.com/office/word/2010/wordprocessingGroup" xmlns:wpi="http://schemas.microsoft.com/office/word/2010/wordprocessingInk" xmlns:wne="http://schemas.microsoft.com/office/word/2006/wordml" xmlns:wps="http://schemas.microsoft.com/office/word/2010/wordprocessingShape" mc:Ignorable="w14 w15 w16se w16cid w16 w16cex w16sdtdh wp14">
   <w:abstractNum w:abstractNumId="0" w15:restartNumberingAfterBreak="0">
     <w:nsid w:val="5AD430BF"/>
     <w:multiLevelType w:val="hybridMultilevel"/>
@@ -2031,7 +2417,7 @@
 </file>
 
 <file path=word/styles.xml><?xml version="1.0" encoding="utf-8"?>
-<w:styles xmlns:mc="http://schemas.openxmlformats.org/markup-compatibility/2006" xmlns:r="http://schemas.openxmlformats.org/officeDocument/2006/relationships" xmlns:w="http://schemas.openxmlformats.org/wordprocessingml/2006/main" xmlns:w14="http://schemas.microsoft.com/office/word/2010/wordml" xmlns:w15="http://schemas.microsoft.com/office/word/2012/wordml" xmlns:w16cex="http://schemas.microsoft.com/office/word/2018/wordml/cex" xmlns:w16cid="http://schemas.microsoft.com/office/word/2016/wordml/cid" xmlns:w16="http://schemas.microsoft.com/office/word/2018/wordml" xmlns:w16se="http://schemas.microsoft.com/office/word/2015/wordml/symex" mc:Ignorable="w14 w15 w16se w16cid w16 w16cex">
+<w:styles xmlns:mc="http://schemas.openxmlformats.org/markup-compatibility/2006" xmlns:r="http://schemas.openxmlformats.org/officeDocument/2006/relationships" xmlns:w="http://schemas.openxmlformats.org/wordprocessingml/2006/main" xmlns:w14="http://schemas.microsoft.com/office/word/2010/wordml" xmlns:w15="http://schemas.microsoft.com/office/word/2012/wordml" xmlns:w16cex="http://schemas.microsoft.com/office/word/2018/wordml/cex" xmlns:w16cid="http://schemas.microsoft.com/office/word/2016/wordml/cid" xmlns:w16="http://schemas.microsoft.com/office/word/2018/wordml" xmlns:w16sdtdh="http://schemas.microsoft.com/office/word/2020/wordml/sdtdatahash" xmlns:w16se="http://schemas.microsoft.com/office/word/2015/wordml/symex" mc:Ignorable="w14 w15 w16se w16cid w16 w16cex w16sdtdh">
   <w:docDefaults>
     <w:rPrDefault>
       <w:rPr>

</xml_diff>